<commit_message>
Updates rules and start fields
</commit_message>
<xml_diff>
--- a/truel/Pravidla.docx
+++ b/truel/Pravidla.docx
@@ -6,6 +6,7 @@
       <w:pPr>
         <w:pStyle w:val="Nadpis1"/>
         <w:spacing w:before="0"/>
+        <w:jc w:val="center"/>
         <w:rPr>
           <w:b/>
           <w:bCs/>
@@ -26,12 +27,37 @@
           <w:bCs/>
           <w:color w:val="auto"/>
         </w:rPr>
-        <w:t xml:space="preserve"> hry Truel</w:t>
-      </w:r>
-    </w:p>
-    <w:p>
-      <w:r>
-        <w:t xml:space="preserve">Truel je </w:t>
+        <w:t xml:space="preserve"> hry </w:t>
+      </w:r>
+      <w:proofErr w:type="spellStart"/>
+      <w:r>
+        <w:rPr>
+          <w:b/>
+          <w:bCs/>
+          <w:color w:val="auto"/>
+        </w:rPr>
+        <w:t>Truel</w:t>
+      </w:r>
+      <w:proofErr w:type="spellEnd"/>
+    </w:p>
+    <w:p>
+      <w:pPr>
+        <w:sectPr>
+          <w:pgSz w:w="11906" w:h="16838"/>
+          <w:pgMar w:top="851" w:right="851" w:bottom="851" w:left="851" w:header="709" w:footer="709" w:gutter="0"/>
+          <w:cols w:space="708"/>
+          <w:docGrid w:linePitch="360"/>
+        </w:sectPr>
+      </w:pPr>
+    </w:p>
+    <w:p>
+      <w:proofErr w:type="spellStart"/>
+      <w:r>
+        <w:t>Truel</w:t>
+      </w:r>
+      <w:proofErr w:type="spellEnd"/>
+      <w:r>
+        <w:t xml:space="preserve"> je </w:t>
       </w:r>
       <w:r>
         <w:t>abstraktní symetrická hra pro tři hráče.</w:t>
@@ -165,6 +191,14 @@
         </w:rPr>
         <w:t>Příprava</w:t>
       </w:r>
+      <w:r>
+        <w:rPr>
+          <w:b/>
+          <w:bCs/>
+          <w:color w:val="auto"/>
+        </w:rPr>
+        <w:t xml:space="preserve"> hry</w:t>
+      </w:r>
     </w:p>
     <w:p>
       <w:r>
@@ -180,7 +214,19 @@
         <w:t xml:space="preserve">drahokam dané barvy </w:t>
       </w:r>
       <w:r>
-        <w:t xml:space="preserve">(červená – rubín, zelená – smaragd, modrá – safír). Bonusové karty s duhou </w:t>
+        <w:t xml:space="preserve">(červená – rubín, zelená – smaragd, modrá – safír). Bonusové karty </w:t>
+      </w:r>
+      <w:r>
+        <w:t>(</w:t>
+      </w:r>
+      <w:r>
+        <w:t>s duhou</w:t>
+      </w:r>
+      <w:r>
+        <w:t>)</w:t>
+      </w:r>
+      <w:r>
+        <w:t xml:space="preserve"> </w:t>
       </w:r>
       <w:r>
         <w:t>nechte stranou</w:t>
@@ -204,13 +250,13 @@
           <w:noProof/>
         </w:rPr>
         <w:drawing>
-          <wp:anchor distT="0" distB="0" distL="114300" distR="114300" simplePos="0" relativeHeight="251660288" behindDoc="0" locked="0" layoutInCell="1" allowOverlap="1" wp14:anchorId="58F72078" wp14:editId="78CD631C">
+          <wp:anchor distT="0" distB="0" distL="114300" distR="114300" simplePos="0" relativeHeight="251660288" behindDoc="0" locked="0" layoutInCell="1" allowOverlap="1" wp14:anchorId="58F72078" wp14:editId="65908272">
             <wp:simplePos x="0" y="0"/>
             <wp:positionH relativeFrom="column">
-              <wp:posOffset>1767840</wp:posOffset>
+              <wp:posOffset>1810385</wp:posOffset>
             </wp:positionH>
             <wp:positionV relativeFrom="paragraph">
-              <wp:posOffset>238760</wp:posOffset>
+              <wp:posOffset>663554</wp:posOffset>
             </wp:positionV>
             <wp:extent cx="342900" cy="342900"/>
             <wp:effectExtent l="0" t="0" r="0" b="0"/>
@@ -264,18 +310,78 @@
           <w:noProof/>
         </w:rPr>
         <w:drawing>
-          <wp:anchor distT="0" distB="0" distL="114300" distR="114300" simplePos="0" relativeHeight="251659264" behindDoc="0" locked="0" layoutInCell="1" allowOverlap="1" wp14:anchorId="32740343" wp14:editId="4F292716">
+          <wp:anchor distT="0" distB="0" distL="114300" distR="114300" simplePos="0" relativeHeight="251658240" behindDoc="0" locked="0" layoutInCell="1" allowOverlap="1" wp14:anchorId="0E3A5179" wp14:editId="165289C9">
             <wp:simplePos x="0" y="0"/>
-            <wp:positionH relativeFrom="column">
-              <wp:posOffset>772160</wp:posOffset>
+            <wp:positionH relativeFrom="margin">
+              <wp:posOffset>0</wp:posOffset>
             </wp:positionH>
             <wp:positionV relativeFrom="paragraph">
-              <wp:posOffset>243840</wp:posOffset>
+              <wp:posOffset>671296</wp:posOffset>
+            </wp:positionV>
+            <wp:extent cx="350520" cy="336550"/>
+            <wp:effectExtent l="0" t="0" r="0" b="6350"/>
+            <wp:wrapNone/>
+            <wp:docPr id="1428575226" name="Obrázek 1"/>
+            <wp:cNvGraphicFramePr>
+              <a:graphicFrameLocks xmlns:a="http://schemas.openxmlformats.org/drawingml/2006/main" noChangeAspect="1"/>
+            </wp:cNvGraphicFramePr>
+            <a:graphic xmlns:a="http://schemas.openxmlformats.org/drawingml/2006/main">
+              <a:graphicData uri="http://schemas.openxmlformats.org/drawingml/2006/picture">
+                <pic:pic xmlns:pic="http://schemas.openxmlformats.org/drawingml/2006/picture">
+                  <pic:nvPicPr>
+                    <pic:cNvPr id="1428575226" name=""/>
+                    <pic:cNvPicPr/>
+                  </pic:nvPicPr>
+                  <pic:blipFill>
+                    <a:blip r:embed="rId6">
+                      <a:extLst>
+                        <a:ext uri="{28A0092B-C50C-407E-A947-70E740481C1C}">
+                          <a14:useLocalDpi xmlns:a14="http://schemas.microsoft.com/office/drawing/2010/main" val="0"/>
+                        </a:ext>
+                      </a:extLst>
+                    </a:blip>
+                    <a:stretch>
+                      <a:fillRect/>
+                    </a:stretch>
+                  </pic:blipFill>
+                  <pic:spPr>
+                    <a:xfrm>
+                      <a:off x="0" y="0"/>
+                      <a:ext cx="350520" cy="336550"/>
+                    </a:xfrm>
+                    <a:prstGeom prst="rect">
+                      <a:avLst/>
+                    </a:prstGeom>
+                  </pic:spPr>
+                </pic:pic>
+              </a:graphicData>
+            </a:graphic>
+            <wp14:sizeRelH relativeFrom="page">
+              <wp14:pctWidth>0</wp14:pctWidth>
+            </wp14:sizeRelH>
+            <wp14:sizeRelV relativeFrom="page">
+              <wp14:pctHeight>0</wp14:pctHeight>
+            </wp14:sizeRelV>
+          </wp:anchor>
+        </w:drawing>
+      </w:r>
+      <w:r>
+        <w:rPr>
+          <w:noProof/>
+        </w:rPr>
+        <w:drawing>
+          <wp:anchor distT="0" distB="0" distL="114300" distR="114300" simplePos="0" relativeHeight="251680768" behindDoc="0" locked="0" layoutInCell="1" allowOverlap="1" wp14:anchorId="0B7FA7F3" wp14:editId="36EFC657">
+            <wp:simplePos x="0" y="0"/>
+            <wp:positionH relativeFrom="margin">
+              <wp:posOffset>767715</wp:posOffset>
+            </wp:positionH>
+            <wp:positionV relativeFrom="paragraph">
+              <wp:posOffset>678899</wp:posOffset>
             </wp:positionV>
             <wp:extent cx="342900" cy="330200"/>
             <wp:effectExtent l="0" t="0" r="0" b="0"/>
             <wp:wrapNone/>
-            <wp:docPr id="139752104" name="Obrázek 1" descr="Obsah obrázku symbol&#10;&#10;Popis byl vytvořen automaticky"/>
+            <wp:docPr id="176547685" name="Obrázek 1" descr="Obsah obrázku symbol&#10;&#10;Popis byl vytvořen automaticky"/>
             <wp:cNvGraphicFramePr>
               <a:graphicFrameLocks xmlns:a="http://schemas.openxmlformats.org/drawingml/2006/main" noChangeAspect="1"/>
             </wp:cNvGraphicFramePr>
@@ -287,7 +393,7 @@
                     <pic:cNvPicPr/>
                   </pic:nvPicPr>
                   <pic:blipFill>
-                    <a:blip r:embed="rId6">
+                    <a:blip r:embed="rId7">
                       <a:extLst>
                         <a:ext uri="{28A0092B-C50C-407E-A947-70E740481C1C}">
                           <a14:useLocalDpi xmlns:a14="http://schemas.microsoft.com/office/drawing/2010/main" val="0"/>
@@ -320,22 +426,353 @@
         </w:drawing>
       </w:r>
       <w:r>
+        <w:t>Všechny karty jsou rozděleny do tří typů. Typ karty</w:t>
+      </w:r>
+      <w:r>
+        <w:t xml:space="preserve"> poznáte podle ikony v levém horním rohu: </w:t>
+      </w:r>
+    </w:p>
+    <w:p>
+      <w:r>
         <w:rPr>
           <w:noProof/>
         </w:rPr>
         <w:drawing>
-          <wp:anchor distT="0" distB="0" distL="114300" distR="114300" simplePos="0" relativeHeight="251658240" behindDoc="0" locked="0" layoutInCell="1" allowOverlap="1" wp14:anchorId="0E3A5179" wp14:editId="206BDF77">
+          <wp:anchor distT="0" distB="0" distL="114300" distR="114300" simplePos="0" relativeHeight="251681792" behindDoc="0" locked="0" layoutInCell="1" allowOverlap="1" wp14:anchorId="2804C10F" wp14:editId="21CC0B40">
             <wp:simplePos x="0" y="0"/>
             <wp:positionH relativeFrom="margin">
-              <wp:posOffset>0</wp:posOffset>
+              <wp:posOffset>3460363</wp:posOffset>
             </wp:positionH>
             <wp:positionV relativeFrom="paragraph">
-              <wp:posOffset>227330</wp:posOffset>
+              <wp:posOffset>373380</wp:posOffset>
             </wp:positionV>
-            <wp:extent cx="350520" cy="336550"/>
-            <wp:effectExtent l="0" t="0" r="0" b="6350"/>
+            <wp:extent cx="342900" cy="342900"/>
+            <wp:effectExtent l="0" t="0" r="0" b="0"/>
             <wp:wrapNone/>
-            <wp:docPr id="1428575226" name="Obrázek 1"/>
+            <wp:docPr id="936332646" name="Obrázek 1"/>
+            <wp:cNvGraphicFramePr>
+              <a:graphicFrameLocks xmlns:a="http://schemas.openxmlformats.org/drawingml/2006/main" noChangeAspect="1"/>
+            </wp:cNvGraphicFramePr>
+            <a:graphic xmlns:a="http://schemas.openxmlformats.org/drawingml/2006/main">
+              <a:graphicData uri="http://schemas.openxmlformats.org/drawingml/2006/picture">
+                <pic:pic xmlns:pic="http://schemas.openxmlformats.org/drawingml/2006/picture">
+                  <pic:nvPicPr>
+                    <pic:cNvPr id="468936422" name=""/>
+                    <pic:cNvPicPr/>
+                  </pic:nvPicPr>
+                  <pic:blipFill>
+                    <a:blip r:embed="rId5">
+                      <a:extLst>
+                        <a:ext uri="{28A0092B-C50C-407E-A947-70E740481C1C}">
+                          <a14:useLocalDpi xmlns:a14="http://schemas.microsoft.com/office/drawing/2010/main" val="0"/>
+                        </a:ext>
+                      </a:extLst>
+                    </a:blip>
+                    <a:stretch>
+                      <a:fillRect/>
+                    </a:stretch>
+                  </pic:blipFill>
+                  <pic:spPr>
+                    <a:xfrm>
+                      <a:off x="0" y="0"/>
+                      <a:ext cx="342900" cy="342900"/>
+                    </a:xfrm>
+                    <a:prstGeom prst="rect">
+                      <a:avLst/>
+                    </a:prstGeom>
+                  </pic:spPr>
+                </pic:pic>
+              </a:graphicData>
+            </a:graphic>
+            <wp14:sizeRelH relativeFrom="page">
+              <wp14:pctWidth>0</wp14:pctWidth>
+            </wp14:sizeRelH>
+            <wp14:sizeRelV relativeFrom="page">
+              <wp14:pctHeight>0</wp14:pctHeight>
+            </wp14:sizeRelV>
+          </wp:anchor>
+        </w:drawing>
+      </w:r>
+      <w:r>
+        <w:t xml:space="preserve">            </w:t>
+      </w:r>
+      <w:r>
+        <w:t> </w:t>
+      </w:r>
+      <w:r>
+        <w:t>Hráč              Hodnota              Jednotka</w:t>
+      </w:r>
+    </w:p>
+    <w:p>
+      <w:r>
+        <w:t xml:space="preserve">Na herním plánu se nachází 9 míst pro vykládání hracích karet seskupených </w:t>
+      </w:r>
+      <w:r>
+        <w:t>do trojic</w:t>
+      </w:r>
+      <w:r>
+        <w:t xml:space="preserve">. Každé místo v trojici je </w:t>
+      </w:r>
+      <w:r>
+        <w:t xml:space="preserve">označeno symbolem a </w:t>
+      </w:r>
+      <w:r>
+        <w:t xml:space="preserve">určeno pro </w:t>
+      </w:r>
+      <w:r>
+        <w:t>jeden z </w:t>
+      </w:r>
+      <w:r>
+        <w:t>typ</w:t>
+      </w:r>
+      <w:r>
+        <w:t>ů karet</w:t>
+      </w:r>
+      <w:r>
+        <w:t>.</w:t>
+      </w:r>
+      <w:r>
+        <w:t xml:space="preserve"> Z vrchu balíčku otočte 3 karty a kaž</w:t>
+      </w:r>
+      <w:r>
+        <w:t>dou umístěte do jedné z trojic na symbol podle jejího typu.</w:t>
+      </w:r>
+    </w:p>
+    <w:p>
+      <w:r>
+        <w:t>{obrázek</w:t>
+      </w:r>
+      <w:r>
+        <w:t xml:space="preserve"> nachystaných komponent</w:t>
+      </w:r>
+      <w:r>
+        <w:t>}</w:t>
+      </w:r>
+    </w:p>
+    <w:p>
+      <w:pPr>
+        <w:pStyle w:val="Nadpis2"/>
+        <w:rPr>
+          <w:b/>
+          <w:bCs/>
+          <w:color w:val="auto"/>
+        </w:rPr>
+      </w:pPr>
+      <w:r>
+        <w:rPr>
+          <w:b/>
+          <w:bCs/>
+          <w:color w:val="auto"/>
+        </w:rPr>
+        <w:t>Průběh tahu hráče</w:t>
+      </w:r>
+    </w:p>
+    <w:p>
+      <w:r>
+        <w:t>Hráči se střídají ve svých tazích ve směru hodinových ručiček</w:t>
+      </w:r>
+      <w:r>
+        <w:t>.</w:t>
+      </w:r>
+      <w:r>
+        <w:t xml:space="preserve"> </w:t>
+      </w:r>
+      <w:r>
+        <w:t>J</w:t>
+      </w:r>
+      <w:r>
+        <w:t>ako první začíná vždy zelený hráč.</w:t>
+      </w:r>
+    </w:p>
+    <w:p>
+      <w:pPr>
+        <w:pStyle w:val="Nadpis3"/>
+        <w:numPr>
+          <w:ilvl w:val="0"/>
+          <w:numId w:val="2"/>
+        </w:numPr>
+        <w:rPr>
+          <w:b/>
+          <w:bCs/>
+          <w:color w:val="auto"/>
+        </w:rPr>
+      </w:pPr>
+      <w:r>
+        <w:rPr>
+          <w:b/>
+          <w:bCs/>
+          <w:color w:val="auto"/>
+        </w:rPr>
+        <w:t>Vyložení karty</w:t>
+      </w:r>
+    </w:p>
+    <w:p>
+      <w:r>
+        <w:t xml:space="preserve">Hráč ve svém tahu musí vyložit jednu kartu ze své ruky na jakékoliv </w:t>
+      </w:r>
+      <w:r>
+        <w:t>volné</w:t>
+      </w:r>
+      <w:r>
+        <w:t xml:space="preserve"> místo na herním plánu se stejným symbolem typu jako vykládan</w:t>
+      </w:r>
+      <w:r>
+        <w:t>á</w:t>
+      </w:r>
+      <w:r>
+        <w:t xml:space="preserve"> karta. </w:t>
+      </w:r>
+    </w:p>
+    <w:p>
+      <w:r>
+        <w:t xml:space="preserve">Může se stát, že kartu vyložit nelze. Buďto </w:t>
+      </w:r>
+      <w:r>
+        <w:t>hráč ne</w:t>
+      </w:r>
+      <w:r>
+        <w:t>má žádné karty na ruce, anebo na každém místě, kam by mohl</w:t>
+      </w:r>
+      <w:r>
+        <w:t xml:space="preserve"> nějakou ze svých</w:t>
+      </w:r>
+      <w:r>
+        <w:t xml:space="preserve"> kar</w:t>
+      </w:r>
+      <w:r>
+        <w:t>e</w:t>
+      </w:r>
+      <w:r>
+        <w:t>t vyložit, už je</w:t>
+      </w:r>
+      <w:r>
+        <w:t xml:space="preserve"> karta daného typu vyložena</w:t>
+      </w:r>
+      <w:r>
+        <w:t>. V tom případě</w:t>
+      </w:r>
+      <w:r>
+        <w:t xml:space="preserve"> ukáže své karty ostatním (pokud nějaké má) a odhodí je. </w:t>
+      </w:r>
+      <w:r>
+        <w:t>Poté si d</w:t>
+      </w:r>
+      <w:r>
+        <w:t xml:space="preserve">obere 3 </w:t>
+      </w:r>
+      <w:r>
+        <w:t xml:space="preserve">nové </w:t>
+      </w:r>
+      <w:r>
+        <w:t xml:space="preserve">karty a jeho kolo </w:t>
+      </w:r>
+      <w:r>
+        <w:t xml:space="preserve">tím </w:t>
+      </w:r>
+      <w:r>
+        <w:t>končí (v tomto tahu žádnou kartu nevykládá).</w:t>
+      </w:r>
+    </w:p>
+    <w:p>
+      <w:pPr>
+        <w:pStyle w:val="Nadpis3"/>
+        <w:numPr>
+          <w:ilvl w:val="0"/>
+          <w:numId w:val="2"/>
+        </w:numPr>
+        <w:rPr>
+          <w:b/>
+          <w:bCs/>
+          <w:color w:val="auto"/>
+        </w:rPr>
+      </w:pPr>
+      <w:r>
+        <w:rPr>
+          <w:b/>
+          <w:bCs/>
+          <w:color w:val="auto"/>
+        </w:rPr>
+        <w:t>Dokončení trojice</w:t>
+      </w:r>
+    </w:p>
+    <w:p>
+      <w:r>
+        <w:rPr>
+          <w:noProof/>
+        </w:rPr>
+        <w:drawing>
+          <wp:anchor distT="0" distB="0" distL="114300" distR="114300" simplePos="0" relativeHeight="251676672" behindDoc="0" locked="0" layoutInCell="1" allowOverlap="1" wp14:anchorId="6674FF34" wp14:editId="20F79FF1">
+            <wp:simplePos x="0" y="0"/>
+            <wp:positionH relativeFrom="column">
+              <wp:posOffset>376399</wp:posOffset>
+            </wp:positionH>
+            <wp:positionV relativeFrom="paragraph">
+              <wp:posOffset>669925</wp:posOffset>
+            </wp:positionV>
+            <wp:extent cx="198755" cy="191770"/>
+            <wp:effectExtent l="0" t="0" r="0" b="0"/>
+            <wp:wrapNone/>
+            <wp:docPr id="653850545" name="Obrázek 1" descr="Obsah obrázku symbol&#10;&#10;Popis byl vytvořen automaticky"/>
+            <wp:cNvGraphicFramePr>
+              <a:graphicFrameLocks xmlns:a="http://schemas.openxmlformats.org/drawingml/2006/main" noChangeAspect="1"/>
+            </wp:cNvGraphicFramePr>
+            <a:graphic xmlns:a="http://schemas.openxmlformats.org/drawingml/2006/main">
+              <a:graphicData uri="http://schemas.openxmlformats.org/drawingml/2006/picture">
+                <pic:pic xmlns:pic="http://schemas.openxmlformats.org/drawingml/2006/picture">
+                  <pic:nvPicPr>
+                    <pic:cNvPr id="139752104" name="Obrázek 1" descr="Obsah obrázku symbol&#10;&#10;Popis byl vytvořen automaticky"/>
+                    <pic:cNvPicPr/>
+                  </pic:nvPicPr>
+                  <pic:blipFill>
+                    <a:blip r:embed="rId8" cstate="print">
+                      <a:extLst>
+                        <a:ext uri="{28A0092B-C50C-407E-A947-70E740481C1C}">
+                          <a14:useLocalDpi xmlns:a14="http://schemas.microsoft.com/office/drawing/2010/main" val="0"/>
+                        </a:ext>
+                      </a:extLst>
+                    </a:blip>
+                    <a:stretch>
+                      <a:fillRect/>
+                    </a:stretch>
+                  </pic:blipFill>
+                  <pic:spPr>
+                    <a:xfrm>
+                      <a:off x="0" y="0"/>
+                      <a:ext cx="198755" cy="191770"/>
+                    </a:xfrm>
+                    <a:prstGeom prst="rect">
+                      <a:avLst/>
+                    </a:prstGeom>
+                  </pic:spPr>
+                </pic:pic>
+              </a:graphicData>
+            </a:graphic>
+            <wp14:sizeRelH relativeFrom="page">
+              <wp14:pctWidth>0</wp14:pctWidth>
+            </wp14:sizeRelH>
+            <wp14:sizeRelV relativeFrom="page">
+              <wp14:pctHeight>0</wp14:pctHeight>
+            </wp14:sizeRelV>
+          </wp:anchor>
+        </w:drawing>
+      </w:r>
+      <w:r>
+        <w:rPr>
+          <w:noProof/>
+        </w:rPr>
+        <w:drawing>
+          <wp:anchor distT="0" distB="0" distL="114300" distR="114300" simplePos="0" relativeHeight="251674624" behindDoc="0" locked="0" layoutInCell="1" allowOverlap="1" wp14:anchorId="7A3788B0" wp14:editId="5CD83F0D">
+            <wp:simplePos x="0" y="0"/>
+            <wp:positionH relativeFrom="margin">
+              <wp:posOffset>5633109</wp:posOffset>
+            </wp:positionH>
+            <wp:positionV relativeFrom="paragraph">
+              <wp:posOffset>429895</wp:posOffset>
+            </wp:positionV>
+            <wp:extent cx="193040" cy="185420"/>
+            <wp:effectExtent l="0" t="0" r="0" b="5080"/>
+            <wp:wrapNone/>
+            <wp:docPr id="1458617116" name="Obrázek 1"/>
             <wp:cNvGraphicFramePr>
               <a:graphicFrameLocks xmlns:a="http://schemas.openxmlformats.org/drawingml/2006/main" noChangeAspect="1"/>
             </wp:cNvGraphicFramePr>
@@ -347,7 +784,67 @@
                     <pic:cNvPicPr/>
                   </pic:nvPicPr>
                   <pic:blipFill>
-                    <a:blip r:embed="rId7">
+                    <a:blip r:embed="rId9" cstate="print">
+                      <a:extLst>
+                        <a:ext uri="{28A0092B-C50C-407E-A947-70E740481C1C}">
+                          <a14:useLocalDpi xmlns:a14="http://schemas.microsoft.com/office/drawing/2010/main" val="0"/>
+                        </a:ext>
+                      </a:extLst>
+                    </a:blip>
+                    <a:stretch>
+                      <a:fillRect/>
+                    </a:stretch>
+                  </pic:blipFill>
+                  <pic:spPr>
+                    <a:xfrm>
+                      <a:off x="0" y="0"/>
+                      <a:ext cx="193040" cy="185420"/>
+                    </a:xfrm>
+                    <a:prstGeom prst="rect">
+                      <a:avLst/>
+                    </a:prstGeom>
+                  </pic:spPr>
+                </pic:pic>
+              </a:graphicData>
+            </a:graphic>
+            <wp14:sizeRelH relativeFrom="page">
+              <wp14:pctWidth>0</wp14:pctWidth>
+            </wp14:sizeRelH>
+            <wp14:sizeRelV relativeFrom="page">
+              <wp14:pctHeight>0</wp14:pctHeight>
+            </wp14:sizeRelV>
+          </wp:anchor>
+        </w:drawing>
+      </w:r>
+      <w:r>
+        <w:rPr>
+          <w:noProof/>
+        </w:rPr>
+        <w:drawing>
+          <wp:anchor distT="0" distB="0" distL="114300" distR="114300" simplePos="0" relativeHeight="251665408" behindDoc="0" locked="0" layoutInCell="1" allowOverlap="1" wp14:anchorId="7A8D0F94" wp14:editId="002E1415">
+            <wp:simplePos x="0" y="0"/>
+            <wp:positionH relativeFrom="column">
+              <wp:posOffset>19685</wp:posOffset>
+            </wp:positionH>
+            <wp:positionV relativeFrom="paragraph">
+              <wp:posOffset>1488440</wp:posOffset>
+            </wp:positionV>
+            <wp:extent cx="350520" cy="336550"/>
+            <wp:effectExtent l="0" t="0" r="0" b="6350"/>
+            <wp:wrapNone/>
+            <wp:docPr id="2081803851" name="Obrázek 1"/>
+            <wp:cNvGraphicFramePr>
+              <a:graphicFrameLocks xmlns:a="http://schemas.openxmlformats.org/drawingml/2006/main" noChangeAspect="1"/>
+            </wp:cNvGraphicFramePr>
+            <a:graphic xmlns:a="http://schemas.openxmlformats.org/drawingml/2006/main">
+              <a:graphicData uri="http://schemas.openxmlformats.org/drawingml/2006/picture">
+                <pic:pic xmlns:pic="http://schemas.openxmlformats.org/drawingml/2006/picture">
+                  <pic:nvPicPr>
+                    <pic:cNvPr id="1428575226" name=""/>
+                    <pic:cNvPicPr/>
+                  </pic:nvPicPr>
+                  <pic:blipFill>
+                    <a:blip r:embed="rId6">
                       <a:extLst>
                         <a:ext uri="{28A0092B-C50C-407E-A947-70E740481C1C}">
                           <a14:useLocalDpi xmlns:a14="http://schemas.microsoft.com/office/drawing/2010/main" val="0"/>
@@ -380,282 +877,11 @@
         </w:drawing>
       </w:r>
       <w:r>
-        <w:t>Všechny karty jsou rozděleny do tří typů. Typ karty</w:t>
-      </w:r>
-      <w:r>
-        <w:t xml:space="preserve"> poznáte podle ikony v levém horním rohu: </w:t>
-      </w:r>
-    </w:p>
-    <w:p>
-      <w:r>
-        <w:t xml:space="preserve">            </w:t>
-      </w:r>
-      <w:r>
-        <w:t> </w:t>
-      </w:r>
-      <w:r>
-        <w:t>Hráč              Hodnota              Jednotka</w:t>
-      </w:r>
-    </w:p>
-    <w:p>
-      <w:r>
-        <w:t xml:space="preserve">Na herním plánu se nachází 9 míst pro vykládání hracích karet seskupených </w:t>
-      </w:r>
-      <w:r>
-        <w:t>do trojic</w:t>
-      </w:r>
-      <w:r>
-        <w:t xml:space="preserve">. Každé místo v trojici je </w:t>
-      </w:r>
-      <w:r>
-        <w:t xml:space="preserve">označeno symbolem a </w:t>
-      </w:r>
-      <w:r>
-        <w:t xml:space="preserve">určeno pro </w:t>
-      </w:r>
-      <w:r>
-        <w:t>jeden z </w:t>
-      </w:r>
-      <w:r>
-        <w:t>typ</w:t>
-      </w:r>
-      <w:r>
-        <w:t>ů karet</w:t>
-      </w:r>
-      <w:r>
-        <w:t>.</w:t>
-      </w:r>
-      <w:r>
-        <w:t xml:space="preserve"> Z vrchu balíčku otočte 3 karty a kaž</w:t>
-      </w:r>
-      <w:r>
-        <w:t>dou umístěte do jedné z trojic na symbol podle jejího typu.</w:t>
-      </w:r>
-    </w:p>
-    <w:p>
-      <w:r>
-        <w:t>{obrázek</w:t>
-      </w:r>
-      <w:r>
-        <w:t xml:space="preserve"> nachystaných komponent</w:t>
-      </w:r>
-      <w:r>
-        <w:t>}</w:t>
-      </w:r>
-    </w:p>
-    <w:p>
-      <w:pPr>
-        <w:pStyle w:val="Nadpis2"/>
-        <w:rPr>
-          <w:b/>
-          <w:bCs/>
-          <w:color w:val="auto"/>
-        </w:rPr>
-      </w:pPr>
-      <w:r>
-        <w:rPr>
-          <w:b/>
-          <w:bCs/>
-          <w:color w:val="auto"/>
-        </w:rPr>
-        <w:t>Průběh tahu hráče</w:t>
-      </w:r>
-    </w:p>
-    <w:p>
-      <w:r>
-        <w:t>Hráči se střídají ve svých tazích ve směru hodinových ručiček</w:t>
-      </w:r>
-      <w:r>
-        <w:t>.</w:t>
-      </w:r>
-      <w:r>
-        <w:t xml:space="preserve"> </w:t>
-      </w:r>
-      <w:r>
-        <w:t>J</w:t>
-      </w:r>
-      <w:r>
-        <w:t>ako první začíná vždy zelený hráč.</w:t>
-      </w:r>
-    </w:p>
-    <w:p>
-      <w:pPr>
-        <w:pStyle w:val="Nadpis3"/>
-        <w:numPr>
-          <w:ilvl w:val="0"/>
-          <w:numId w:val="2"/>
-        </w:numPr>
-        <w:rPr>
-          <w:b/>
-          <w:bCs/>
-          <w:color w:val="auto"/>
-        </w:rPr>
-      </w:pPr>
-      <w:r>
-        <w:rPr>
-          <w:b/>
-          <w:bCs/>
-          <w:color w:val="auto"/>
-        </w:rPr>
-        <w:t>Vyložení karty</w:t>
-      </w:r>
-    </w:p>
-    <w:p>
-      <w:r>
-        <w:t xml:space="preserve">Hráč ve svém tahu musí vyložit jednu kartu ze své ruky na jakékoliv </w:t>
-      </w:r>
-      <w:r>
-        <w:t>volné</w:t>
-      </w:r>
-      <w:r>
-        <w:t xml:space="preserve"> místo na herním plánu se stejným symbolem typu jako vykládan</w:t>
-      </w:r>
-      <w:r>
-        <w:t>á</w:t>
-      </w:r>
-      <w:r>
-        <w:t xml:space="preserve"> karta. </w:t>
-      </w:r>
-    </w:p>
-    <w:p>
-      <w:r>
-        <w:t xml:space="preserve">Může se stát, že kartu vyložit nelze. Buďto </w:t>
-      </w:r>
-      <w:r>
-        <w:t>hráč ne</w:t>
-      </w:r>
-      <w:r>
-        <w:t>má žádné karty na ruce, anebo na každém místě, kam by mohl</w:t>
-      </w:r>
-      <w:r>
-        <w:t xml:space="preserve"> nějakou ze svých</w:t>
-      </w:r>
-      <w:r>
-        <w:t xml:space="preserve"> kar</w:t>
-      </w:r>
-      <w:r>
-        <w:t>e</w:t>
-      </w:r>
-      <w:r>
-        <w:t>t vyložit, už je</w:t>
-      </w:r>
-      <w:r>
-        <w:t xml:space="preserve"> karta daného typu vyložena</w:t>
-      </w:r>
-      <w:r>
-        <w:t>. V tom případě</w:t>
-      </w:r>
-      <w:r>
-        <w:t xml:space="preserve"> ukáže své karty ostatním (pokud nějaké má) a odhodí je. </w:t>
-      </w:r>
-      <w:r>
-        <w:t>Poté si d</w:t>
-      </w:r>
-      <w:r>
-        <w:t xml:space="preserve">obere 3 </w:t>
-      </w:r>
-      <w:r>
-        <w:t xml:space="preserve">nové </w:t>
-      </w:r>
-      <w:r>
-        <w:t xml:space="preserve">karty a jeho kolo </w:t>
-      </w:r>
-      <w:r>
-        <w:t xml:space="preserve">tím </w:t>
-      </w:r>
-      <w:r>
-        <w:t>končí (v tomto tahu žádnou kartu nevykládá).</w:t>
-      </w:r>
-    </w:p>
-    <w:p>
-      <w:pPr>
-        <w:pStyle w:val="Nadpis3"/>
-        <w:numPr>
-          <w:ilvl w:val="0"/>
-          <w:numId w:val="2"/>
-        </w:numPr>
-        <w:rPr>
-          <w:b/>
-          <w:bCs/>
-          <w:color w:val="auto"/>
-        </w:rPr>
-      </w:pPr>
-      <w:r>
-        <w:rPr>
-          <w:b/>
-          <w:bCs/>
-          <w:color w:val="auto"/>
-        </w:rPr>
-        <w:t>Dokončení trojice</w:t>
-      </w:r>
-    </w:p>
-    <w:p>
-      <w:r>
         <w:rPr>
           <w:noProof/>
         </w:rPr>
         <w:drawing>
-          <wp:anchor distT="0" distB="0" distL="114300" distR="114300" simplePos="0" relativeHeight="251665408" behindDoc="0" locked="0" layoutInCell="1" allowOverlap="1" wp14:anchorId="7A8D0F94" wp14:editId="1C4E15A7">
-            <wp:simplePos x="0" y="0"/>
-            <wp:positionH relativeFrom="column">
-              <wp:posOffset>-40640</wp:posOffset>
-            </wp:positionH>
-            <wp:positionV relativeFrom="paragraph">
-              <wp:posOffset>652549</wp:posOffset>
-            </wp:positionV>
-            <wp:extent cx="350520" cy="336550"/>
-            <wp:effectExtent l="0" t="0" r="0" b="6350"/>
-            <wp:wrapNone/>
-            <wp:docPr id="2081803851" name="Obrázek 1"/>
-            <wp:cNvGraphicFramePr>
-              <a:graphicFrameLocks xmlns:a="http://schemas.openxmlformats.org/drawingml/2006/main" noChangeAspect="1"/>
-            </wp:cNvGraphicFramePr>
-            <a:graphic xmlns:a="http://schemas.openxmlformats.org/drawingml/2006/main">
-              <a:graphicData uri="http://schemas.openxmlformats.org/drawingml/2006/picture">
-                <pic:pic xmlns:pic="http://schemas.openxmlformats.org/drawingml/2006/picture">
-                  <pic:nvPicPr>
-                    <pic:cNvPr id="1428575226" name=""/>
-                    <pic:cNvPicPr/>
-                  </pic:nvPicPr>
-                  <pic:blipFill>
-                    <a:blip r:embed="rId7">
-                      <a:extLst>
-                        <a:ext uri="{28A0092B-C50C-407E-A947-70E740481C1C}">
-                          <a14:useLocalDpi xmlns:a14="http://schemas.microsoft.com/office/drawing/2010/main" val="0"/>
-                        </a:ext>
-                      </a:extLst>
-                    </a:blip>
-                    <a:stretch>
-                      <a:fillRect/>
-                    </a:stretch>
-                  </pic:blipFill>
-                  <pic:spPr>
-                    <a:xfrm>
-                      <a:off x="0" y="0"/>
-                      <a:ext cx="350520" cy="336550"/>
-                    </a:xfrm>
-                    <a:prstGeom prst="rect">
-                      <a:avLst/>
-                    </a:prstGeom>
-                  </pic:spPr>
-                </pic:pic>
-              </a:graphicData>
-            </a:graphic>
-            <wp14:sizeRelH relativeFrom="page">
-              <wp14:pctWidth>0</wp14:pctWidth>
-            </wp14:sizeRelH>
-            <wp14:sizeRelV relativeFrom="page">
-              <wp14:pctHeight>0</wp14:pctHeight>
-            </wp14:sizeRelV>
-          </wp:anchor>
-        </w:drawing>
-      </w:r>
-      <w:r>
-        <w:rPr>
-          <w:noProof/>
-        </w:rPr>
-        <w:drawing>
-          <wp:anchor distT="0" distB="0" distL="114300" distR="114300" simplePos="0" relativeHeight="251678720" behindDoc="0" locked="0" layoutInCell="1" allowOverlap="1" wp14:anchorId="33DFC412" wp14:editId="3DFCB1CE">
+          <wp:anchor distT="0" distB="0" distL="114300" distR="114300" simplePos="0" relativeHeight="251678720" behindDoc="0" locked="0" layoutInCell="1" allowOverlap="1" wp14:anchorId="33DFC412" wp14:editId="14D7EADE">
             <wp:simplePos x="0" y="0"/>
             <wp:positionH relativeFrom="column">
               <wp:posOffset>4091305</wp:posOffset>
@@ -711,22 +937,64 @@
         </w:drawing>
       </w:r>
       <w:r>
-        <w:rPr>
+        <w:t>V</w:t>
+      </w:r>
+      <w:r>
+        <w:t> </w:t>
+      </w:r>
+      <w:r>
+        <w:t>případě</w:t>
+      </w:r>
+      <w:r>
+        <w:t xml:space="preserve">, že se hráči podaří vyložit </w:t>
+      </w:r>
+      <w:r>
+        <w:t xml:space="preserve">třetí kartu do trojice, </w:t>
+      </w:r>
+      <w:r>
+        <w:t xml:space="preserve">se celá trojice vyhodnotí a </w:t>
+      </w:r>
+      <w:r>
+        <w:t>provede se to, co na kartách je, čili komu</w:t>
+      </w:r>
+      <w:r>
+        <w:t xml:space="preserve"> </w:t>
+      </w:r>
+      <w:proofErr w:type="gramStart"/>
+      <w:r>
+        <w:t xml:space="preserve">(  </w:t>
+      </w:r>
+      <w:proofErr w:type="gramEnd"/>
+      <w:r>
+        <w:t xml:space="preserve">     hráč) kolik (       hodnota) a čeho (       jednotka). </w:t>
+      </w:r>
+      <w:r>
+        <w:t>Pokud trojice obsahuje bonusovou kartu, její hodnotu si vybere ten hráč, který trojici dokončil.</w:t>
+      </w:r>
+    </w:p>
+    <w:p>
+      <w:pPr>
+        <w:ind w:firstLine="588"/>
+      </w:pPr>
+      <w:r>
+        <w:rPr>
+          <w:b/>
+          <w:bCs/>
           <w:noProof/>
         </w:rPr>
         <w:drawing>
-          <wp:anchor distT="0" distB="0" distL="114300" distR="114300" simplePos="0" relativeHeight="251676672" behindDoc="0" locked="0" layoutInCell="1" allowOverlap="1" wp14:anchorId="6674FF34" wp14:editId="5F254931">
+          <wp:anchor distT="0" distB="0" distL="114300" distR="114300" simplePos="0" relativeHeight="251659264" behindDoc="0" locked="0" layoutInCell="1" allowOverlap="1" wp14:anchorId="32740343" wp14:editId="155D7121">
             <wp:simplePos x="0" y="0"/>
             <wp:positionH relativeFrom="column">
-              <wp:posOffset>2743200</wp:posOffset>
+              <wp:posOffset>5080</wp:posOffset>
             </wp:positionH>
             <wp:positionV relativeFrom="paragraph">
-              <wp:posOffset>212725</wp:posOffset>
+              <wp:posOffset>445123</wp:posOffset>
             </wp:positionV>
-            <wp:extent cx="198755" cy="191770"/>
+            <wp:extent cx="342900" cy="330200"/>
             <wp:effectExtent l="0" t="0" r="0" b="0"/>
             <wp:wrapNone/>
-            <wp:docPr id="653850545" name="Obrázek 1" descr="Obsah obrázku symbol&#10;&#10;Popis byl vytvořen automaticky"/>
+            <wp:docPr id="139752104" name="Obrázek 1" descr="Obsah obrázku symbol&#10;&#10;Popis byl vytvořen automaticky"/>
             <wp:cNvGraphicFramePr>
               <a:graphicFrameLocks xmlns:a="http://schemas.openxmlformats.org/drawingml/2006/main" noChangeAspect="1"/>
             </wp:cNvGraphicFramePr>
@@ -738,171 +1006,7 @@
                     <pic:cNvPicPr/>
                   </pic:nvPicPr>
                   <pic:blipFill>
-                    <a:blip r:embed="rId8" cstate="print">
-                      <a:extLst>
-                        <a:ext uri="{28A0092B-C50C-407E-A947-70E740481C1C}">
-                          <a14:useLocalDpi xmlns:a14="http://schemas.microsoft.com/office/drawing/2010/main" val="0"/>
-                        </a:ext>
-                      </a:extLst>
-                    </a:blip>
-                    <a:stretch>
-                      <a:fillRect/>
-                    </a:stretch>
-                  </pic:blipFill>
-                  <pic:spPr>
-                    <a:xfrm>
-                      <a:off x="0" y="0"/>
-                      <a:ext cx="198755" cy="191770"/>
-                    </a:xfrm>
-                    <a:prstGeom prst="rect">
-                      <a:avLst/>
-                    </a:prstGeom>
-                  </pic:spPr>
-                </pic:pic>
-              </a:graphicData>
-            </a:graphic>
-            <wp14:sizeRelH relativeFrom="page">
-              <wp14:pctWidth>0</wp14:pctWidth>
-            </wp14:sizeRelH>
-            <wp14:sizeRelV relativeFrom="page">
-              <wp14:pctHeight>0</wp14:pctHeight>
-            </wp14:sizeRelV>
-          </wp:anchor>
-        </w:drawing>
-      </w:r>
-      <w:r>
-        <w:rPr>
-          <w:noProof/>
-        </w:rPr>
-        <w:drawing>
-          <wp:anchor distT="0" distB="0" distL="114300" distR="114300" simplePos="0" relativeHeight="251674624" behindDoc="0" locked="0" layoutInCell="1" allowOverlap="1" wp14:anchorId="7A3788B0" wp14:editId="2874D9B1">
-            <wp:simplePos x="0" y="0"/>
-            <wp:positionH relativeFrom="margin">
-              <wp:posOffset>1768475</wp:posOffset>
-            </wp:positionH>
-            <wp:positionV relativeFrom="paragraph">
-              <wp:posOffset>219075</wp:posOffset>
-            </wp:positionV>
-            <wp:extent cx="193040" cy="185420"/>
-            <wp:effectExtent l="0" t="0" r="0" b="5080"/>
-            <wp:wrapNone/>
-            <wp:docPr id="1458617116" name="Obrázek 1"/>
-            <wp:cNvGraphicFramePr>
-              <a:graphicFrameLocks xmlns:a="http://schemas.openxmlformats.org/drawingml/2006/main" noChangeAspect="1"/>
-            </wp:cNvGraphicFramePr>
-            <a:graphic xmlns:a="http://schemas.openxmlformats.org/drawingml/2006/main">
-              <a:graphicData uri="http://schemas.openxmlformats.org/drawingml/2006/picture">
-                <pic:pic xmlns:pic="http://schemas.openxmlformats.org/drawingml/2006/picture">
-                  <pic:nvPicPr>
-                    <pic:cNvPr id="1428575226" name=""/>
-                    <pic:cNvPicPr/>
-                  </pic:nvPicPr>
-                  <pic:blipFill>
-                    <a:blip r:embed="rId9" cstate="print">
-                      <a:extLst>
-                        <a:ext uri="{28A0092B-C50C-407E-A947-70E740481C1C}">
-                          <a14:useLocalDpi xmlns:a14="http://schemas.microsoft.com/office/drawing/2010/main" val="0"/>
-                        </a:ext>
-                      </a:extLst>
-                    </a:blip>
-                    <a:stretch>
-                      <a:fillRect/>
-                    </a:stretch>
-                  </pic:blipFill>
-                  <pic:spPr>
-                    <a:xfrm>
-                      <a:off x="0" y="0"/>
-                      <a:ext cx="193040" cy="185420"/>
-                    </a:xfrm>
-                    <a:prstGeom prst="rect">
-                      <a:avLst/>
-                    </a:prstGeom>
-                  </pic:spPr>
-                </pic:pic>
-              </a:graphicData>
-            </a:graphic>
-            <wp14:sizeRelH relativeFrom="page">
-              <wp14:pctWidth>0</wp14:pctWidth>
-            </wp14:sizeRelH>
-            <wp14:sizeRelV relativeFrom="page">
-              <wp14:pctHeight>0</wp14:pctHeight>
-            </wp14:sizeRelV>
-          </wp:anchor>
-        </w:drawing>
-      </w:r>
-      <w:r>
-        <w:t>V</w:t>
-      </w:r>
-      <w:r>
-        <w:t> </w:t>
-      </w:r>
-      <w:r>
-        <w:t>případě</w:t>
-      </w:r>
-      <w:r>
-        <w:t xml:space="preserve">, že se hráči podaří vyložit </w:t>
-      </w:r>
-      <w:r>
-        <w:t xml:space="preserve">třetí kartu do trojice, </w:t>
-      </w:r>
-      <w:r>
-        <w:t xml:space="preserve">se celá trojice vyhodnotí a </w:t>
-      </w:r>
-      <w:r>
-        <w:t>provede se to, co na kartách je, čili komu</w:t>
-      </w:r>
-      <w:r>
-        <w:t xml:space="preserve"> </w:t>
-      </w:r>
-      <w:r>
-        <w:t xml:space="preserve">(       hráč) kolik (       hodnota) a čeho (       jednotka). </w:t>
-      </w:r>
-      <w:r>
-        <w:t>Pokud trojice obsahuje bonusovou kartu, její hodnotu si vybere ten hráč, který trojici dokončil.</w:t>
-      </w:r>
-    </w:p>
-    <w:p>
-      <w:pPr>
-        <w:ind w:firstLine="588"/>
-      </w:pPr>
-      <w:r>
-        <w:t>Hráč – určuje hráče, kterého se daná akce bude týkat: červený, zelený nebo modrý.</w:t>
-      </w:r>
-    </w:p>
-    <w:p>
-      <w:pPr>
-        <w:ind w:left="588"/>
-      </w:pPr>
-      <w:r>
-        <w:rPr>
-          <w:noProof/>
-        </w:rPr>
-        <w:lastRenderedPageBreak/>
-        <w:drawing>
-          <wp:anchor distT="0" distB="0" distL="114300" distR="114300" simplePos="0" relativeHeight="251680768" behindDoc="0" locked="0" layoutInCell="1" allowOverlap="1" wp14:anchorId="0B7FA7F3" wp14:editId="3B5ADE09">
-            <wp:simplePos x="0" y="0"/>
-            <wp:positionH relativeFrom="margin">
-              <wp:posOffset>0</wp:posOffset>
-            </wp:positionH>
-            <wp:positionV relativeFrom="paragraph">
-              <wp:posOffset>7620</wp:posOffset>
-            </wp:positionV>
-            <wp:extent cx="342900" cy="330200"/>
-            <wp:effectExtent l="0" t="0" r="0" b="0"/>
-            <wp:wrapNone/>
-            <wp:docPr id="176547685" name="Obrázek 1" descr="Obsah obrázku symbol&#10;&#10;Popis byl vytvořen automaticky"/>
-            <wp:cNvGraphicFramePr>
-              <a:graphicFrameLocks xmlns:a="http://schemas.openxmlformats.org/drawingml/2006/main" noChangeAspect="1"/>
-            </wp:cNvGraphicFramePr>
-            <a:graphic xmlns:a="http://schemas.openxmlformats.org/drawingml/2006/main">
-              <a:graphicData uri="http://schemas.openxmlformats.org/drawingml/2006/picture">
-                <pic:pic xmlns:pic="http://schemas.openxmlformats.org/drawingml/2006/picture">
-                  <pic:nvPicPr>
-                    <pic:cNvPr id="139752104" name="Obrázek 1" descr="Obsah obrázku symbol&#10;&#10;Popis byl vytvořen automaticky"/>
-                    <pic:cNvPicPr/>
-                  </pic:nvPicPr>
-                  <pic:blipFill>
-                    <a:blip r:embed="rId6">
+                    <a:blip r:embed="rId7">
                       <a:extLst>
                         <a:ext uri="{28A0092B-C50C-407E-A947-70E740481C1C}">
                           <a14:useLocalDpi xmlns:a14="http://schemas.microsoft.com/office/drawing/2010/main" val="0"/>
@@ -936,21 +1040,75 @@
       </w:r>
       <w:r>
         <w:rPr>
+          <w:b/>
+          <w:bCs/>
+        </w:rPr>
+        <w:t>Hráč</w:t>
+      </w:r>
+      <w:r>
+        <w:t xml:space="preserve"> – určuje hráče, kterého se daná akce bude týkat: červený, zelený nebo modrý.</w:t>
+      </w:r>
+    </w:p>
+    <w:p>
+      <w:pPr>
+        <w:ind w:firstLine="588"/>
+      </w:pPr>
+      <w:r>
+        <w:rPr>
+          <w:b/>
+          <w:bCs/>
+        </w:rPr>
+        <w:t>Hodnota</w:t>
+      </w:r>
+      <w:r>
+        <w:t xml:space="preserve"> </w:t>
+      </w:r>
+      <w:r>
+        <w:t xml:space="preserve">– hráč získá až 3 nebo ztratí až tři jednotky. Pokud má hráč ztratit více </w:t>
+      </w:r>
+      <w:r>
+        <w:br/>
+        <w:t>jednotek, než má k dispozici, pak ztrácí všechny.</w:t>
+      </w:r>
+    </w:p>
+    <w:p>
+      <w:r>
+        <w:t xml:space="preserve">            </w:t>
+      </w:r>
+      <w:r>
+        <w:rPr>
+          <w:b/>
+          <w:bCs/>
+        </w:rPr>
+        <w:t>Jednotka</w:t>
+      </w:r>
+      <w:r>
+        <w:t xml:space="preserve"> </w:t>
+      </w:r>
+      <w:r>
+        <w:t>– ve hře jsou 3 typy jednotek:</w:t>
+      </w:r>
+    </w:p>
+    <w:p>
+      <w:r>
+        <w:rPr>
+          <w:b/>
+          <w:bCs/>
           <w:noProof/>
         </w:rPr>
         <w:drawing>
-          <wp:anchor distT="0" distB="0" distL="114300" distR="114300" simplePos="0" relativeHeight="251681792" behindDoc="0" locked="0" layoutInCell="1" allowOverlap="1" wp14:anchorId="2804C10F" wp14:editId="596F225B">
+          <wp:anchor distT="0" distB="0" distL="114300" distR="114300" simplePos="0" relativeHeight="251682816" behindDoc="0" locked="0" layoutInCell="1" allowOverlap="1" wp14:anchorId="4B3A0A66" wp14:editId="6D566B23">
             <wp:simplePos x="0" y="0"/>
-            <wp:positionH relativeFrom="margin">
-              <wp:align>left</wp:align>
+            <wp:positionH relativeFrom="column">
+              <wp:posOffset>-4445</wp:posOffset>
             </wp:positionH>
             <wp:positionV relativeFrom="paragraph">
-              <wp:posOffset>469265</wp:posOffset>
+              <wp:posOffset>930275</wp:posOffset>
             </wp:positionV>
-            <wp:extent cx="342900" cy="342900"/>
-            <wp:effectExtent l="0" t="0" r="0" b="0"/>
+            <wp:extent cx="358140" cy="287020"/>
+            <wp:effectExtent l="0" t="0" r="3810" b="0"/>
             <wp:wrapNone/>
-            <wp:docPr id="936332646" name="Obrázek 1"/>
+            <wp:docPr id="1944276160" name="Obrázek 1"/>
             <wp:cNvGraphicFramePr>
               <a:graphicFrameLocks xmlns:a="http://schemas.openxmlformats.org/drawingml/2006/main" noChangeAspect="1"/>
             </wp:cNvGraphicFramePr>
@@ -958,11 +1116,11 @@
               <a:graphicData uri="http://schemas.openxmlformats.org/drawingml/2006/picture">
                 <pic:pic xmlns:pic="http://schemas.openxmlformats.org/drawingml/2006/picture">
                   <pic:nvPicPr>
-                    <pic:cNvPr id="468936422" name=""/>
+                    <pic:cNvPr id="1944276160" name=""/>
                     <pic:cNvPicPr/>
                   </pic:nvPicPr>
                   <pic:blipFill>
-                    <a:blip r:embed="rId5">
+                    <a:blip r:embed="rId10" cstate="print">
                       <a:extLst>
                         <a:ext uri="{28A0092B-C50C-407E-A947-70E740481C1C}">
                           <a14:useLocalDpi xmlns:a14="http://schemas.microsoft.com/office/drawing/2010/main" val="0"/>
@@ -976,7 +1134,7 @@
                   <pic:spPr>
                     <a:xfrm>
                       <a:off x="0" y="0"/>
-                      <a:ext cx="342900" cy="342900"/>
+                      <a:ext cx="358140" cy="287020"/>
                     </a:xfrm>
                     <a:prstGeom prst="rect">
                       <a:avLst/>
@@ -995,47 +1153,31 @@
         </w:drawing>
       </w:r>
       <w:r>
-        <w:t xml:space="preserve">Hodnota </w:t>
-      </w:r>
-      <w:r>
-        <w:t xml:space="preserve">– hráč získá až 3 nebo ztratí až tři jednotky. Pokud má hráč ztratit více </w:t>
-      </w:r>
-      <w:r>
-        <w:br/>
-        <w:t>jednotek, než má k dispozici, pak ztrácí všechny.</w:t>
-      </w:r>
-    </w:p>
-    <w:p>
-      <w:r>
-        <w:t xml:space="preserve">            </w:t>
-      </w:r>
-      <w:r>
-        <w:t xml:space="preserve">Jednotka </w:t>
-      </w:r>
-      <w:r>
-        <w:t>– ve hře jsou 3 typy jednotek:</w:t>
-      </w:r>
-    </w:p>
-    <w:p>
-      <w:pPr>
-        <w:ind w:left="993"/>
-      </w:pPr>
-      <w:r>
-        <w:rPr>
+        <w:rPr>
+          <w:b/>
+          <w:bCs/>
           <w:noProof/>
         </w:rPr>
         <w:drawing>
-          <wp:anchor distT="0" distB="0" distL="114300" distR="114300" simplePos="0" relativeHeight="251683840" behindDoc="0" locked="0" layoutInCell="1" allowOverlap="1" wp14:anchorId="1785E8F5" wp14:editId="7F2DCEE9">
+          <wp:anchor distT="0" distB="0" distL="114300" distR="114300" simplePos="0" relativeHeight="251683840" behindDoc="1" locked="0" layoutInCell="1" allowOverlap="1" wp14:anchorId="1785E8F5" wp14:editId="1C8F676A">
             <wp:simplePos x="0" y="0"/>
             <wp:positionH relativeFrom="margin">
-              <wp:posOffset>246591</wp:posOffset>
+              <wp:posOffset>3483472</wp:posOffset>
             </wp:positionH>
             <wp:positionV relativeFrom="paragraph">
-              <wp:posOffset>9737</wp:posOffset>
+              <wp:posOffset>27940</wp:posOffset>
             </wp:positionV>
             <wp:extent cx="248920" cy="373380"/>
             <wp:effectExtent l="0" t="0" r="0" b="7620"/>
-            <wp:wrapNone/>
+            <wp:wrapTight wrapText="bothSides">
+              <wp:wrapPolygon edited="0">
+                <wp:start x="0" y="0"/>
+                <wp:lineTo x="0" y="20939"/>
+                <wp:lineTo x="19837" y="20939"/>
+                <wp:lineTo x="19837" y="0"/>
+                <wp:lineTo x="0" y="0"/>
+              </wp:wrapPolygon>
+            </wp:wrapTight>
             <wp:docPr id="734727522" name="Obrázek 1" descr="Obsah obrázku umění, rám&#10;&#10;Popis byl vytvořen automaticky se střední mírou spolehlivosti"/>
             <wp:cNvGraphicFramePr>
               <a:graphicFrameLocks xmlns:a="http://schemas.openxmlformats.org/drawingml/2006/main" noChangeAspect="1"/>
@@ -1048,7 +1190,7 @@
                     <pic:cNvPicPr/>
                   </pic:nvPicPr>
                   <pic:blipFill>
-                    <a:blip r:embed="rId10" cstate="print">
+                    <a:blip r:embed="rId11" cstate="print">
                       <a:extLst>
                         <a:ext uri="{28A0092B-C50C-407E-A947-70E740481C1C}">
                           <a14:useLocalDpi xmlns:a14="http://schemas.microsoft.com/office/drawing/2010/main" val="0"/>
@@ -1081,7 +1223,14 @@
         </w:drawing>
       </w:r>
       <w:r>
-        <w:t xml:space="preserve">Karty – hráč si dobere karty z vrchu balíčku, případně karty odhazuje, dokud nějaké má. </w:t>
+        <w:rPr>
+          <w:b/>
+          <w:bCs/>
+        </w:rPr>
+        <w:t>Karty</w:t>
+      </w:r>
+      <w:r>
+        <w:t xml:space="preserve"> – hráč si dobere karty z vrchu balíčku, případně karty odhazuje, dokud nějaké má. </w:t>
       </w:r>
       <w:r>
         <w:t>Maximální</w:t>
@@ -1092,24 +1241,85 @@
     </w:p>
     <w:p>
       <w:pPr>
-        <w:ind w:left="993"/>
-      </w:pPr>
-      <w:r>
-        <w:rPr>
+        <w:ind w:firstLine="708"/>
+      </w:pPr>
+      <w:r>
+        <w:rPr>
+          <w:b/>
+          <w:bCs/>
+        </w:rPr>
+        <w:t>Drahokamy</w:t>
+      </w:r>
+      <w:r>
+        <w:t xml:space="preserve"> –</w:t>
+      </w:r>
+      <w:r>
+        <w:t xml:space="preserve"> hr</w:t>
+      </w:r>
+      <w:r>
+        <w:t>áč</w:t>
+      </w:r>
+      <w:r>
+        <w:t xml:space="preserve"> </w:t>
+      </w:r>
+      <w:r>
+        <w:t>získá či ztratí určený</w:t>
+      </w:r>
+      <w:r>
+        <w:t xml:space="preserve"> </w:t>
+      </w:r>
+      <w:r>
+        <w:t>počet drahokamů jedné ze tří barev.</w:t>
+      </w:r>
+      <w:r>
+        <w:t xml:space="preserve"> </w:t>
+      </w:r>
+      <w:r>
+        <w:t>Každý h</w:t>
+      </w:r>
+      <w:r>
+        <w:t>ráč může mít max</w:t>
+      </w:r>
+      <w:r>
+        <w:t>imálně</w:t>
+      </w:r>
+      <w:r>
+        <w:t xml:space="preserve"> 3 drahokamy </w:t>
+      </w:r>
+      <w:r>
+        <w:t xml:space="preserve">od </w:t>
+      </w:r>
+      <w:r>
+        <w:t>každé barvy.</w:t>
+      </w:r>
+    </w:p>
+    <w:p>
+      <w:r>
+        <w:rPr>
+          <w:b/>
+          <w:bCs/>
           <w:noProof/>
         </w:rPr>
         <w:drawing>
-          <wp:anchor distT="0" distB="0" distL="114300" distR="114300" simplePos="0" relativeHeight="251684864" behindDoc="0" locked="0" layoutInCell="1" allowOverlap="1" wp14:anchorId="4175C51C" wp14:editId="5E179EF5">
+          <wp:anchor distT="0" distB="0" distL="114300" distR="114300" simplePos="0" relativeHeight="251684864" behindDoc="1" locked="0" layoutInCell="1" allowOverlap="1" wp14:anchorId="4175C51C" wp14:editId="707098D2">
             <wp:simplePos x="0" y="0"/>
             <wp:positionH relativeFrom="column">
-              <wp:posOffset>206161</wp:posOffset>
+              <wp:posOffset>503</wp:posOffset>
             </wp:positionH>
             <wp:positionV relativeFrom="paragraph">
-              <wp:posOffset>490220</wp:posOffset>
+              <wp:posOffset>0</wp:posOffset>
             </wp:positionV>
             <wp:extent cx="342900" cy="400929"/>
             <wp:effectExtent l="0" t="0" r="0" b="0"/>
-            <wp:wrapNone/>
+            <wp:wrapTight wrapText="bothSides">
+              <wp:wrapPolygon edited="0">
+                <wp:start x="0" y="0"/>
+                <wp:lineTo x="0" y="20539"/>
+                <wp:lineTo x="20400" y="20539"/>
+                <wp:lineTo x="20400" y="0"/>
+                <wp:lineTo x="0" y="0"/>
+              </wp:wrapPolygon>
+            </wp:wrapTight>
             <wp:docPr id="463533169" name="Obrázek 1" descr="Obsah obrázku Obdélník, rám&#10;&#10;Popis byl vytvořen automaticky"/>
             <wp:cNvGraphicFramePr>
               <a:graphicFrameLocks xmlns:a="http://schemas.openxmlformats.org/drawingml/2006/main" noChangeAspect="1"/>
@@ -1122,7 +1332,7 @@
                     <pic:cNvPicPr/>
                   </pic:nvPicPr>
                   <pic:blipFill>
-                    <a:blip r:embed="rId11">
+                    <a:blip r:embed="rId12">
                       <a:extLst>
                         <a:ext uri="{28A0092B-C50C-407E-A947-70E740481C1C}">
                           <a14:useLocalDpi xmlns:a14="http://schemas.microsoft.com/office/drawing/2010/main" val="0"/>
@@ -1156,21 +1366,60 @@
       </w:r>
       <w:r>
         <w:rPr>
-          <w:noProof/>
+          <w:b/>
+          <w:bCs/>
+        </w:rPr>
+        <w:t>Políčka</w:t>
+      </w:r>
+      <w:r>
+        <w:t xml:space="preserve"> – figurka hráče se posune o daný počet polí dopředu (ve směru </w:t>
+      </w:r>
+      <w:r>
+        <w:lastRenderedPageBreak/>
+        <w:t xml:space="preserve">hodinových ručiček) či dozadu (proti směru) dle hodnoty. V případě, že jeho pohyb skončí na barevném (červeném, zeleném či modrém) políčku, posune se ihned znovu o </w:t>
+      </w:r>
+      <w:r>
+        <w:t>stejný počet</w:t>
+      </w:r>
+      <w:r>
+        <w:t xml:space="preserve"> polí ve stejném směru (dle hodnoty). To se opakuje, dokud neskončí na šedém políčku. (Tzn. Figurky vždy zůstávají stát pouze na šedých polích.)</w:t>
+      </w:r>
+    </w:p>
+    <w:p>
+      <w:r>
+        <w:t>V případě pohybu některé z figurek se po jeho dokončení vyhodnotí situace dle šedého políčka, na kterém figurka skončila</w:t>
+      </w:r>
+      <w:r>
+        <w:t>:</w:t>
+      </w:r>
+    </w:p>
+    <w:p>
+      <w:r>
+        <w:rPr>
+          <w:b/>
+          <w:bCs/>
         </w:rPr>
         <w:drawing>
-          <wp:anchor distT="0" distB="0" distL="114300" distR="114300" simplePos="0" relativeHeight="251682816" behindDoc="0" locked="0" layoutInCell="1" allowOverlap="1" wp14:anchorId="4B3A0A66" wp14:editId="0CADCC64">
+          <wp:anchor distT="0" distB="0" distL="114300" distR="114300" simplePos="0" relativeHeight="251688960" behindDoc="1" locked="0" layoutInCell="1" allowOverlap="1" wp14:anchorId="754673DF" wp14:editId="4AD7BE43">
             <wp:simplePos x="0" y="0"/>
             <wp:positionH relativeFrom="column">
-              <wp:posOffset>192405</wp:posOffset>
+              <wp:posOffset>-178391</wp:posOffset>
             </wp:positionH>
             <wp:positionV relativeFrom="paragraph">
-              <wp:posOffset>43391</wp:posOffset>
+              <wp:posOffset>1079500</wp:posOffset>
             </wp:positionV>
-            <wp:extent cx="358140" cy="287020"/>
-            <wp:effectExtent l="0" t="0" r="3810" b="0"/>
-            <wp:wrapNone/>
-            <wp:docPr id="1944276160" name="Obrázek 1"/>
+            <wp:extent cx="1024255" cy="1029335"/>
+            <wp:effectExtent l="0" t="0" r="4445" b="0"/>
+            <wp:wrapTight wrapText="bothSides">
+              <wp:wrapPolygon edited="0">
+                <wp:start x="0" y="0"/>
+                <wp:lineTo x="0" y="21187"/>
+                <wp:lineTo x="21292" y="21187"/>
+                <wp:lineTo x="21292" y="0"/>
+                <wp:lineTo x="0" y="0"/>
+              </wp:wrapPolygon>
+            </wp:wrapTight>
+            <wp:docPr id="1332077110" name="Obrázek 1" descr="Obsah obrázku šestiúhelník&#10;&#10;Popis byl vytvořen automaticky s nízkou mírou spolehlivosti"/>
             <wp:cNvGraphicFramePr>
               <a:graphicFrameLocks xmlns:a="http://schemas.openxmlformats.org/drawingml/2006/main" noChangeAspect="1"/>
             </wp:cNvGraphicFramePr>
@@ -1178,11 +1427,11 @@
               <a:graphicData uri="http://schemas.openxmlformats.org/drawingml/2006/picture">
                 <pic:pic xmlns:pic="http://schemas.openxmlformats.org/drawingml/2006/picture">
                   <pic:nvPicPr>
-                    <pic:cNvPr id="1944276160" name=""/>
+                    <pic:cNvPr id="1332077110" name="Obrázek 1" descr="Obsah obrázku šestiúhelník&#10;&#10;Popis byl vytvořen automaticky s nízkou mírou spolehlivosti"/>
                     <pic:cNvPicPr/>
                   </pic:nvPicPr>
                   <pic:blipFill>
-                    <a:blip r:embed="rId12" cstate="print">
+                    <a:blip r:embed="rId13" cstate="print">
                       <a:extLst>
                         <a:ext uri="{28A0092B-C50C-407E-A947-70E740481C1C}">
                           <a14:useLocalDpi xmlns:a14="http://schemas.microsoft.com/office/drawing/2010/main" val="0"/>
@@ -1196,7 +1445,7 @@
                   <pic:spPr>
                     <a:xfrm>
                       <a:off x="0" y="0"/>
-                      <a:ext cx="358140" cy="287020"/>
+                      <a:ext cx="1024255" cy="1029335"/>
                     </a:xfrm>
                     <a:prstGeom prst="rect">
                       <a:avLst/>
@@ -1205,184 +1454,32 @@
                 </pic:pic>
               </a:graphicData>
             </a:graphic>
-            <wp14:sizeRelH relativeFrom="page">
+            <wp14:sizeRelH relativeFrom="margin">
               <wp14:pctWidth>0</wp14:pctWidth>
             </wp14:sizeRelH>
-            <wp14:sizeRelV relativeFrom="page">
+            <wp14:sizeRelV relativeFrom="margin">
               <wp14:pctHeight>0</wp14:pctHeight>
             </wp14:sizeRelV>
           </wp:anchor>
         </w:drawing>
       </w:r>
       <w:r>
-        <w:t>D</w:t>
-      </w:r>
-      <w:r>
-        <w:t>rahokamy</w:t>
-      </w:r>
-      <w:r>
-        <w:t xml:space="preserve"> –</w:t>
-      </w:r>
-      <w:r>
-        <w:t xml:space="preserve"> hr</w:t>
-      </w:r>
-      <w:r>
-        <w:t>áč</w:t>
-      </w:r>
-      <w:r>
-        <w:t xml:space="preserve"> </w:t>
-      </w:r>
-      <w:r>
-        <w:t>získá či ztratí určený počet drahokamů jedné ze tří barev. Hráč může mít max. 3 drahokamy každé barvy.</w:t>
-      </w:r>
-    </w:p>
-    <w:p>
-      <w:pPr>
-        <w:ind w:left="993"/>
-      </w:pPr>
-      <w:r>
-        <w:t xml:space="preserve">Políčka – figurka hráče se posune o daný počet polí dopředu (ve směru hodinových ručiček) či dozadu (proti směru) dle hodnoty. V případě, že jeho pohyb skončí na barevném (červeném, zeleném či modrém) políčku, posune se ihned znovu o </w:t>
-      </w:r>
-      <w:r>
-        <w:t>stejný počet</w:t>
-      </w:r>
-      <w:r>
-        <w:t xml:space="preserve"> polí ve stejném směru (dle hodnoty). To se opakuje, dokud neskončí na šedém políčku. (Tzn. Figurky vždy zůstávají stát pouze na šedých polích.)</w:t>
-      </w:r>
-    </w:p>
-    <w:p>
-      <w:r>
-        <w:t>V případě pohybu některé z figurek se po jeho dokončení vyhodnotí situace dle šedého políčka, na kterém figurka skončila</w:t>
-      </w:r>
-      <w:r>
-        <w:t>:</w:t>
-      </w:r>
-    </w:p>
-    <w:p>
-      <w:r>
-        <w:t>{přidat symboly políček}</w:t>
-      </w:r>
-    </w:p>
-    <w:p>
-      <w:r>
-        <w:rPr>
-          <w:b/>
-          <w:bCs/>
-        </w:rPr>
-        <w:t>Start</w:t>
-      </w:r>
-      <w:r>
-        <w:t xml:space="preserve"> </w:t>
-      </w:r>
-      <w:r>
-        <w:t>–</w:t>
-      </w:r>
-      <w:r>
-        <w:t xml:space="preserve"> </w:t>
-      </w:r>
-      <w:r>
-        <w:t xml:space="preserve">hráč obdrží drahokam dané barvy. Tyto tři políčka jsou výjimečné rovněž v tom, že hráč drahokam obdrží i při jeho pouhém průchodu ve směru šipky. </w:t>
-      </w:r>
-    </w:p>
-    <w:p>
-      <w:r>
-        <w:rPr>
-          <w:b/>
-          <w:bCs/>
-        </w:rPr>
-        <w:t>Karty</w:t>
-      </w:r>
-      <w:r>
-        <w:t xml:space="preserve"> </w:t>
-      </w:r>
-      <w:r>
-        <w:t>– při zastavení zde si hráč přibere jednu či dvě karty nebo jednu odhodí podle vyobrazeného počtu.</w:t>
-      </w:r>
-      <w:r>
-        <w:t> </w:t>
-      </w:r>
-    </w:p>
-    <w:p>
-      <w:r>
-        <w:rPr>
-          <w:b/>
-          <w:bCs/>
-        </w:rPr>
-        <w:t>Hodiny</w:t>
-      </w:r>
-      <w:r>
-        <w:t xml:space="preserve"> – </w:t>
-      </w:r>
-      <w:r>
-        <w:t xml:space="preserve">zastavení na plusových hodinách znamená tah navíc, tj. hráč jede znovu. </w:t>
-      </w:r>
-      <w:r>
-        <w:t xml:space="preserve">V případě dvojitých hodin dokonce dvakrát. </w:t>
-      </w:r>
-      <w:r>
-        <w:t xml:space="preserve">Může se stát, že je na políčko přesunuta figurka jiného hráče, který není na tahu. V tom případě bude jako další na řadě právě tento hráč bez ohledu na pořadí. Hra pak bude dále pokračovat od tohoto hráče, který odehrál bonusové kolo navíc. </w:t>
-      </w:r>
-      <w:r>
-        <w:t xml:space="preserve">V případě </w:t>
-      </w:r>
-      <w:r>
-        <w:t xml:space="preserve">zastavení na </w:t>
-      </w:r>
-      <w:r>
-        <w:t>záporných hodin</w:t>
-      </w:r>
-      <w:r>
-        <w:t>ách</w:t>
-      </w:r>
-      <w:r>
-        <w:t xml:space="preserve"> hráč ztrácí svůj příští tah.</w:t>
-      </w:r>
-    </w:p>
-    <w:p>
-      <w:r>
-        <w:rPr>
-          <w:b/>
-          <w:bCs/>
-        </w:rPr>
-        <w:t>Křižovatka</w:t>
-      </w:r>
-      <w:r>
-        <w:t xml:space="preserve"> – na křižovatce si hráč může vybrat, jakým směrem bude dále pokračovat. Obdobně jako u startu lze měnit směr i při pouhém průchodu křižovatkou, ale pouze při pohybu vpřed.</w:t>
-      </w:r>
-      <w:r>
-        <w:t> </w:t>
-      </w:r>
-    </w:p>
-    <w:p>
-      <w:r>
-        <w:rPr>
-          <w:b/>
-          <w:bCs/>
-        </w:rPr>
-        <w:t>Zlodějina</w:t>
-      </w:r>
-      <w:r>
-        <w:t xml:space="preserve"> – speciální situace v případě, že hráč skončí na políčku, na kterém již stojí jiný hráč. Kromě vyhodnocení tohoto políčka navíc v takovém případě získává příchozí hráč od původně stojícího hráče jeden drahokam každé barvy, kterou tento hráč má.</w:t>
-      </w:r>
-    </w:p>
-    <w:p>
-      <w:r>
         <w:rPr>
           <w:noProof/>
         </w:rPr>
         <w:drawing>
-          <wp:anchor distT="0" distB="0" distL="114300" distR="114300" simplePos="0" relativeHeight="251663360" behindDoc="0" locked="0" layoutInCell="1" allowOverlap="1" wp14:anchorId="0C3C5799" wp14:editId="743E7740">
+          <wp:anchor distT="0" distB="0" distL="114300" distR="114300" simplePos="0" relativeHeight="251686912" behindDoc="0" locked="0" layoutInCell="1" allowOverlap="1" wp14:anchorId="3AE9EEF5" wp14:editId="1BEEFCDA">
             <wp:simplePos x="0" y="0"/>
             <wp:positionH relativeFrom="column">
-              <wp:posOffset>4669790</wp:posOffset>
+              <wp:posOffset>4095115</wp:posOffset>
             </wp:positionH>
             <wp:positionV relativeFrom="paragraph">
-              <wp:posOffset>641350</wp:posOffset>
+              <wp:posOffset>559242</wp:posOffset>
             </wp:positionV>
             <wp:extent cx="195580" cy="168910"/>
             <wp:effectExtent l="0" t="0" r="0" b="2540"/>
             <wp:wrapNone/>
-            <wp:docPr id="108330314" name="Obrázek 1"/>
+            <wp:docPr id="1046501094" name="Obrázek 1"/>
             <wp:cNvGraphicFramePr>
               <a:graphicFrameLocks xmlns:a="http://schemas.openxmlformats.org/drawingml/2006/main" noChangeAspect="1"/>
             </wp:cNvGraphicFramePr>
@@ -1394,7 +1491,7 @@
                     <pic:cNvPicPr/>
                   </pic:nvPicPr>
                   <pic:blipFill>
-                    <a:blip r:embed="rId13">
+                    <a:blip r:embed="rId14">
                       <a:extLst>
                         <a:ext uri="{28A0092B-C50C-407E-A947-70E740481C1C}">
                           <a14:useLocalDpi xmlns:a14="http://schemas.microsoft.com/office/drawing/2010/main" val="0"/>
@@ -1428,16 +1525,384 @@
       </w:r>
       <w:r>
         <w:rPr>
-          <w:noProof/>
+          <w:b/>
+          <w:bCs/>
         </w:rPr>
         <w:drawing>
-          <wp:anchor distT="0" distB="0" distL="114300" distR="114300" simplePos="0" relativeHeight="251662336" behindDoc="0" locked="0" layoutInCell="1" allowOverlap="1" wp14:anchorId="57E219D5" wp14:editId="06DF4356">
+          <wp:anchor distT="0" distB="0" distL="114300" distR="114300" simplePos="0" relativeHeight="251687936" behindDoc="1" locked="0" layoutInCell="1" allowOverlap="1" wp14:anchorId="1E9CDE9C" wp14:editId="1737983B">
             <wp:simplePos x="0" y="0"/>
             <wp:positionH relativeFrom="column">
-              <wp:posOffset>3109191</wp:posOffset>
+              <wp:posOffset>5080</wp:posOffset>
             </wp:positionH>
             <wp:positionV relativeFrom="paragraph">
-              <wp:posOffset>621030</wp:posOffset>
+              <wp:posOffset>78152</wp:posOffset>
+            </wp:positionV>
+            <wp:extent cx="719455" cy="673100"/>
+            <wp:effectExtent l="0" t="0" r="4445" b="0"/>
+            <wp:wrapTight wrapText="bothSides">
+              <wp:wrapPolygon edited="0">
+                <wp:start x="0" y="0"/>
+                <wp:lineTo x="0" y="20785"/>
+                <wp:lineTo x="21162" y="20785"/>
+                <wp:lineTo x="21162" y="0"/>
+                <wp:lineTo x="0" y="0"/>
+              </wp:wrapPolygon>
+            </wp:wrapTight>
+            <wp:docPr id="1251186696" name="Obrázek 1" descr="Obsah obrázku kruh, snímek obrazovky, symbol, design&#10;&#10;Popis byl vytvořen automaticky"/>
+            <wp:cNvGraphicFramePr>
+              <a:graphicFrameLocks xmlns:a="http://schemas.openxmlformats.org/drawingml/2006/main" noChangeAspect="1"/>
+            </wp:cNvGraphicFramePr>
+            <a:graphic xmlns:a="http://schemas.openxmlformats.org/drawingml/2006/main">
+              <a:graphicData uri="http://schemas.openxmlformats.org/drawingml/2006/picture">
+                <pic:pic xmlns:pic="http://schemas.openxmlformats.org/drawingml/2006/picture">
+                  <pic:nvPicPr>
+                    <pic:cNvPr id="1251186696" name="Obrázek 1" descr="Obsah obrázku kruh, snímek obrazovky, symbol, design&#10;&#10;Popis byl vytvořen automaticky"/>
+                    <pic:cNvPicPr/>
+                  </pic:nvPicPr>
+                  <pic:blipFill>
+                    <a:blip r:embed="rId15" cstate="print">
+                      <a:extLst>
+                        <a:ext uri="{28A0092B-C50C-407E-A947-70E740481C1C}">
+                          <a14:useLocalDpi xmlns:a14="http://schemas.microsoft.com/office/drawing/2010/main" val="0"/>
+                        </a:ext>
+                      </a:extLst>
+                    </a:blip>
+                    <a:stretch>
+                      <a:fillRect/>
+                    </a:stretch>
+                  </pic:blipFill>
+                  <pic:spPr>
+                    <a:xfrm>
+                      <a:off x="0" y="0"/>
+                      <a:ext cx="719455" cy="673100"/>
+                    </a:xfrm>
+                    <a:prstGeom prst="rect">
+                      <a:avLst/>
+                    </a:prstGeom>
+                  </pic:spPr>
+                </pic:pic>
+              </a:graphicData>
+            </a:graphic>
+            <wp14:sizeRelH relativeFrom="page">
+              <wp14:pctWidth>0</wp14:pctWidth>
+            </wp14:sizeRelH>
+            <wp14:sizeRelV relativeFrom="page">
+              <wp14:pctHeight>0</wp14:pctHeight>
+            </wp14:sizeRelV>
+          </wp:anchor>
+        </w:drawing>
+      </w:r>
+      <w:r>
+        <w:rPr>
+          <w:b/>
+          <w:bCs/>
+        </w:rPr>
+        <w:t>Start</w:t>
+      </w:r>
+      <w:r>
+        <w:t xml:space="preserve"> </w:t>
+      </w:r>
+      <w:r>
+        <w:t>–</w:t>
+      </w:r>
+      <w:r>
+        <w:t xml:space="preserve"> </w:t>
+      </w:r>
+      <w:r>
+        <w:t xml:space="preserve">hráč obdrží drahokam dané barvy. Tyto tři políčka jsou výjimečné rovněž v tom, že hráč drahokam obdrží i při jeho pouhém průchodu ve směru šipky. </w:t>
+      </w:r>
+    </w:p>
+    <w:p>
+      <w:r>
+        <w:rPr>
+          <w:b/>
+          <w:bCs/>
+        </w:rPr>
+        <w:t>Karty</w:t>
+      </w:r>
+      <w:r>
+        <w:t xml:space="preserve"> </w:t>
+      </w:r>
+      <w:r>
+        <w:t>– při zastavení zde si hráč přibere jednu či dvě karty nebo jednu odhodí podle vyobrazeného počtu.</w:t>
+      </w:r>
+      <w:r>
+        <w:t> </w:t>
+      </w:r>
+    </w:p>
+    <w:p>
+      <w:r>
+        <w:rPr>
+          <w:b/>
+          <w:bCs/>
+        </w:rPr>
+        <w:drawing>
+          <wp:anchor distT="0" distB="0" distL="114300" distR="114300" simplePos="0" relativeHeight="251689984" behindDoc="1" locked="0" layoutInCell="1" allowOverlap="1" wp14:anchorId="61018A0D" wp14:editId="5ED1707B">
+            <wp:simplePos x="0" y="0"/>
+            <wp:positionH relativeFrom="column">
+              <wp:posOffset>5080</wp:posOffset>
+            </wp:positionH>
+            <wp:positionV relativeFrom="paragraph">
+              <wp:posOffset>70779</wp:posOffset>
+            </wp:positionV>
+            <wp:extent cx="719455" cy="1964690"/>
+            <wp:effectExtent l="0" t="0" r="4445" b="0"/>
+            <wp:wrapTight wrapText="bothSides">
+              <wp:wrapPolygon edited="0">
+                <wp:start x="0" y="0"/>
+                <wp:lineTo x="0" y="21363"/>
+                <wp:lineTo x="21162" y="21363"/>
+                <wp:lineTo x="21162" y="0"/>
+                <wp:lineTo x="0" y="0"/>
+              </wp:wrapPolygon>
+            </wp:wrapTight>
+            <wp:docPr id="1620428880" name="Obrázek 1" descr="Obsah obrázku snímek obrazovky, kruh, symbol, černobílá&#10;&#10;Popis byl vytvořen automaticky"/>
+            <wp:cNvGraphicFramePr>
+              <a:graphicFrameLocks xmlns:a="http://schemas.openxmlformats.org/drawingml/2006/main" noChangeAspect="1"/>
+            </wp:cNvGraphicFramePr>
+            <a:graphic xmlns:a="http://schemas.openxmlformats.org/drawingml/2006/main">
+              <a:graphicData uri="http://schemas.openxmlformats.org/drawingml/2006/picture">
+                <pic:pic xmlns:pic="http://schemas.openxmlformats.org/drawingml/2006/picture">
+                  <pic:nvPicPr>
+                    <pic:cNvPr id="1620428880" name="Obrázek 1" descr="Obsah obrázku snímek obrazovky, kruh, symbol, černobílá&#10;&#10;Popis byl vytvořen automaticky"/>
+                    <pic:cNvPicPr/>
+                  </pic:nvPicPr>
+                  <pic:blipFill>
+                    <a:blip r:embed="rId16">
+                      <a:extLst>
+                        <a:ext uri="{28A0092B-C50C-407E-A947-70E740481C1C}">
+                          <a14:useLocalDpi xmlns:a14="http://schemas.microsoft.com/office/drawing/2010/main" val="0"/>
+                        </a:ext>
+                      </a:extLst>
+                    </a:blip>
+                    <a:stretch>
+                      <a:fillRect/>
+                    </a:stretch>
+                  </pic:blipFill>
+                  <pic:spPr>
+                    <a:xfrm>
+                      <a:off x="0" y="0"/>
+                      <a:ext cx="719455" cy="1964690"/>
+                    </a:xfrm>
+                    <a:prstGeom prst="rect">
+                      <a:avLst/>
+                    </a:prstGeom>
+                  </pic:spPr>
+                </pic:pic>
+              </a:graphicData>
+            </a:graphic>
+            <wp14:sizeRelH relativeFrom="margin">
+              <wp14:pctWidth>0</wp14:pctWidth>
+            </wp14:sizeRelH>
+            <wp14:sizeRelV relativeFrom="margin">
+              <wp14:pctHeight>0</wp14:pctHeight>
+            </wp14:sizeRelV>
+          </wp:anchor>
+        </w:drawing>
+      </w:r>
+      <w:r>
+        <w:rPr>
+          <w:b/>
+          <w:bCs/>
+        </w:rPr>
+        <w:t>Hodiny</w:t>
+      </w:r>
+      <w:r>
+        <w:t xml:space="preserve"> – zastavení na plusových hodinách znamená tah navíc, tj. hráč jede znovu. V případě dvojitých hodin dokonce dvakrát. Může se stát, že je na políčko přesunuta figurka jiného hráče, který není na tahu. V tom případě bude jako další na řadě právě tento hráč bez ohledu na pořadí. Hra pak bude dále pokračovat od tohoto hráče, který odehrál bonusové kolo navíc. V případě zastavení na hodinách</w:t>
+      </w:r>
+      <w:r>
+        <w:t xml:space="preserve"> s mínusem</w:t>
+      </w:r>
+      <w:r>
+        <w:t xml:space="preserve"> hráč ztrácí svůj příští tah.</w:t>
+      </w:r>
+    </w:p>
+    <w:p>
+      <w:pPr>
+        <w:spacing w:after="240"/>
+      </w:pPr>
+      <w:r>
+        <w:rPr>
+          <w:b/>
+          <w:bCs/>
+        </w:rPr>
+        <w:drawing>
+          <wp:anchor distT="0" distB="0" distL="114300" distR="114300" simplePos="0" relativeHeight="251691008" behindDoc="1" locked="0" layoutInCell="1" allowOverlap="1" wp14:anchorId="0D30ACDD" wp14:editId="29165BF2">
+            <wp:simplePos x="0" y="0"/>
+            <wp:positionH relativeFrom="column">
+              <wp:posOffset>-27940</wp:posOffset>
+            </wp:positionH>
+            <wp:positionV relativeFrom="paragraph">
+              <wp:posOffset>5715</wp:posOffset>
+            </wp:positionV>
+            <wp:extent cx="744855" cy="819785"/>
+            <wp:effectExtent l="0" t="0" r="0" b="0"/>
+            <wp:wrapTight wrapText="bothSides">
+              <wp:wrapPolygon edited="0">
+                <wp:start x="0" y="0"/>
+                <wp:lineTo x="0" y="21081"/>
+                <wp:lineTo x="20992" y="21081"/>
+                <wp:lineTo x="20992" y="0"/>
+                <wp:lineTo x="0" y="0"/>
+              </wp:wrapPolygon>
+            </wp:wrapTight>
+            <wp:docPr id="1903577763" name="Obrázek 1" descr="Obsah obrázku symbol, umění&#10;&#10;Popis byl vytvořen automaticky"/>
+            <wp:cNvGraphicFramePr>
+              <a:graphicFrameLocks xmlns:a="http://schemas.openxmlformats.org/drawingml/2006/main" noChangeAspect="1"/>
+            </wp:cNvGraphicFramePr>
+            <a:graphic xmlns:a="http://schemas.openxmlformats.org/drawingml/2006/main">
+              <a:graphicData uri="http://schemas.openxmlformats.org/drawingml/2006/picture">
+                <pic:pic xmlns:pic="http://schemas.openxmlformats.org/drawingml/2006/picture">
+                  <pic:nvPicPr>
+                    <pic:cNvPr id="1903577763" name="Obrázek 1" descr="Obsah obrázku symbol, umění&#10;&#10;Popis byl vytvořen automaticky"/>
+                    <pic:cNvPicPr/>
+                  </pic:nvPicPr>
+                  <pic:blipFill>
+                    <a:blip r:embed="rId17">
+                      <a:extLst>
+                        <a:ext uri="{28A0092B-C50C-407E-A947-70E740481C1C}">
+                          <a14:useLocalDpi xmlns:a14="http://schemas.microsoft.com/office/drawing/2010/main" val="0"/>
+                        </a:ext>
+                      </a:extLst>
+                    </a:blip>
+                    <a:stretch>
+                      <a:fillRect/>
+                    </a:stretch>
+                  </pic:blipFill>
+                  <pic:spPr>
+                    <a:xfrm>
+                      <a:off x="0" y="0"/>
+                      <a:ext cx="744855" cy="819785"/>
+                    </a:xfrm>
+                    <a:prstGeom prst="rect">
+                      <a:avLst/>
+                    </a:prstGeom>
+                  </pic:spPr>
+                </pic:pic>
+              </a:graphicData>
+            </a:graphic>
+            <wp14:sizeRelH relativeFrom="margin">
+              <wp14:pctWidth>0</wp14:pctWidth>
+            </wp14:sizeRelH>
+            <wp14:sizeRelV relativeFrom="margin">
+              <wp14:pctHeight>0</wp14:pctHeight>
+            </wp14:sizeRelV>
+          </wp:anchor>
+        </w:drawing>
+      </w:r>
+      <w:r>
+        <w:rPr>
+          <w:b/>
+          <w:bCs/>
+        </w:rPr>
+        <w:t>Křižovatka</w:t>
+      </w:r>
+      <w:r>
+        <w:t xml:space="preserve"> – na křižovatce si hráč může vybrat, jakým směrem bude dále pokračovat. Obdobně jako u startu lze měnit směr i při pouhém průchodu křižovatkou, ale pouze při pohybu vpřed.</w:t>
+      </w:r>
+      <w:r>
+        <w:t> </w:t>
+      </w:r>
+    </w:p>
+    <w:p>
+      <w:r>
+        <w:drawing>
+          <wp:anchor distT="0" distB="0" distL="114300" distR="114300" simplePos="0" relativeHeight="251692032" behindDoc="1" locked="0" layoutInCell="1" allowOverlap="1" wp14:anchorId="6285DABA" wp14:editId="746FD468">
+            <wp:simplePos x="0" y="0"/>
+            <wp:positionH relativeFrom="column">
+              <wp:posOffset>10861</wp:posOffset>
+            </wp:positionH>
+            <wp:positionV relativeFrom="paragraph">
+              <wp:posOffset>-179924</wp:posOffset>
+            </wp:positionV>
+            <wp:extent cx="740410" cy="715010"/>
+            <wp:effectExtent l="0" t="0" r="2540" b="8890"/>
+            <wp:wrapTight wrapText="bothSides">
+              <wp:wrapPolygon edited="0">
+                <wp:start x="0" y="0"/>
+                <wp:lineTo x="0" y="21293"/>
+                <wp:lineTo x="21118" y="21293"/>
+                <wp:lineTo x="21118" y="0"/>
+                <wp:lineTo x="0" y="0"/>
+              </wp:wrapPolygon>
+            </wp:wrapTight>
+            <wp:docPr id="887336504" name="Obrázek 1"/>
+            <wp:cNvGraphicFramePr>
+              <a:graphicFrameLocks xmlns:a="http://schemas.openxmlformats.org/drawingml/2006/main" noChangeAspect="1"/>
+            </wp:cNvGraphicFramePr>
+            <a:graphic xmlns:a="http://schemas.openxmlformats.org/drawingml/2006/main">
+              <a:graphicData uri="http://schemas.openxmlformats.org/drawingml/2006/picture">
+                <pic:pic xmlns:pic="http://schemas.openxmlformats.org/drawingml/2006/picture">
+                  <pic:nvPicPr>
+                    <pic:cNvPr id="887336504" name=""/>
+                    <pic:cNvPicPr/>
+                  </pic:nvPicPr>
+                  <pic:blipFill>
+                    <a:blip r:embed="rId18">
+                      <a:extLst>
+                        <a:ext uri="{28A0092B-C50C-407E-A947-70E740481C1C}">
+                          <a14:useLocalDpi xmlns:a14="http://schemas.microsoft.com/office/drawing/2010/main" val="0"/>
+                        </a:ext>
+                      </a:extLst>
+                    </a:blip>
+                    <a:stretch>
+                      <a:fillRect/>
+                    </a:stretch>
+                  </pic:blipFill>
+                  <pic:spPr>
+                    <a:xfrm>
+                      <a:off x="0" y="0"/>
+                      <a:ext cx="740410" cy="715010"/>
+                    </a:xfrm>
+                    <a:prstGeom prst="rect">
+                      <a:avLst/>
+                    </a:prstGeom>
+                  </pic:spPr>
+                </pic:pic>
+              </a:graphicData>
+            </a:graphic>
+            <wp14:sizeRelH relativeFrom="margin">
+              <wp14:pctWidth>0</wp14:pctWidth>
+            </wp14:sizeRelH>
+            <wp14:sizeRelV relativeFrom="margin">
+              <wp14:pctHeight>0</wp14:pctHeight>
+            </wp14:sizeRelV>
+          </wp:anchor>
+        </w:drawing>
+      </w:r>
+      <w:r>
+        <w:rPr>
+          <w:b/>
+          <w:bCs/>
+        </w:rPr>
+        <w:t>Zlodějina</w:t>
+      </w:r>
+      <w:r>
+        <w:t xml:space="preserve"> – speciální situace v případě, že hráč skončí </w:t>
+      </w:r>
+      <w:r>
+        <w:t>na</w:t>
+      </w:r>
+      <w:r>
+        <w:t> </w:t>
+      </w:r>
+      <w:r>
+        <w:t>políčku, na kterém již stojí jiný hráč. Kromě vyhodnocení tohoto políčka navíc v takovém případě získává příchozí hráč od původně stojícího hráče jeden drahokam každé barvy, kterou tento hráč má.</w:t>
+      </w:r>
+    </w:p>
+    <w:p>
+      <w:r>
+        <w:rPr>
+          <w:noProof/>
+        </w:rPr>
+        <w:drawing>
+          <wp:anchor distT="0" distB="0" distL="114300" distR="114300" simplePos="0" relativeHeight="251662336" behindDoc="0" locked="0" layoutInCell="1" allowOverlap="1" wp14:anchorId="57E219D5" wp14:editId="5EF607F2">
+            <wp:simplePos x="0" y="0"/>
+            <wp:positionH relativeFrom="column">
+              <wp:posOffset>2047875</wp:posOffset>
+            </wp:positionH>
+            <wp:positionV relativeFrom="paragraph">
+              <wp:posOffset>1483360</wp:posOffset>
             </wp:positionV>
             <wp:extent cx="228600" cy="222250"/>
             <wp:effectExtent l="0" t="0" r="0" b="6350"/>
@@ -1454,7 +1919,7 @@
                     <pic:cNvPicPr/>
                   </pic:nvPicPr>
                   <pic:blipFill>
-                    <a:blip r:embed="rId14">
+                    <a:blip r:embed="rId19">
                       <a:extLst>
                         <a:ext uri="{28A0092B-C50C-407E-A947-70E740481C1C}">
                           <a14:useLocalDpi xmlns:a14="http://schemas.microsoft.com/office/drawing/2010/main" val="0"/>
@@ -1491,13 +1956,13 @@
           <w:noProof/>
         </w:rPr>
         <w:drawing>
-          <wp:anchor distT="0" distB="0" distL="114300" distR="114300" simplePos="0" relativeHeight="251661312" behindDoc="0" locked="0" layoutInCell="1" allowOverlap="1" wp14:anchorId="21D0FE2B" wp14:editId="5809C8FA">
+          <wp:anchor distT="0" distB="0" distL="114300" distR="114300" simplePos="0" relativeHeight="251661312" behindDoc="0" locked="0" layoutInCell="1" allowOverlap="1" wp14:anchorId="21D0FE2B" wp14:editId="1EE12DD9">
             <wp:simplePos x="0" y="0"/>
             <wp:positionH relativeFrom="column">
-              <wp:posOffset>1866323</wp:posOffset>
+              <wp:posOffset>770255</wp:posOffset>
             </wp:positionH>
             <wp:positionV relativeFrom="paragraph">
-              <wp:posOffset>641523</wp:posOffset>
+              <wp:posOffset>1501140</wp:posOffset>
             </wp:positionV>
             <wp:extent cx="215900" cy="203835"/>
             <wp:effectExtent l="0" t="0" r="0" b="5715"/>
@@ -1514,7 +1979,7 @@
                     <pic:cNvPicPr/>
                   </pic:nvPicPr>
                   <pic:blipFill>
-                    <a:blip r:embed="rId15">
+                    <a:blip r:embed="rId20">
                       <a:extLst>
                         <a:ext uri="{28A0092B-C50C-407E-A947-70E740481C1C}">
                           <a14:useLocalDpi xmlns:a14="http://schemas.microsoft.com/office/drawing/2010/main" val="0"/>
@@ -1547,6 +2012,66 @@
         </w:drawing>
       </w:r>
       <w:r>
+        <w:rPr>
+          <w:noProof/>
+        </w:rPr>
+        <w:drawing>
+          <wp:anchor distT="0" distB="0" distL="114300" distR="114300" simplePos="0" relativeHeight="251663360" behindDoc="0" locked="0" layoutInCell="1" allowOverlap="1" wp14:anchorId="0C3C5799" wp14:editId="37AC677F">
+            <wp:simplePos x="0" y="0"/>
+            <wp:positionH relativeFrom="column">
+              <wp:posOffset>4669790</wp:posOffset>
+            </wp:positionH>
+            <wp:positionV relativeFrom="paragraph">
+              <wp:posOffset>641350</wp:posOffset>
+            </wp:positionV>
+            <wp:extent cx="195580" cy="168910"/>
+            <wp:effectExtent l="0" t="0" r="0" b="2540"/>
+            <wp:wrapNone/>
+            <wp:docPr id="108330314" name="Obrázek 1"/>
+            <wp:cNvGraphicFramePr>
+              <a:graphicFrameLocks xmlns:a="http://schemas.openxmlformats.org/drawingml/2006/main" noChangeAspect="1"/>
+            </wp:cNvGraphicFramePr>
+            <a:graphic xmlns:a="http://schemas.openxmlformats.org/drawingml/2006/main">
+              <a:graphicData uri="http://schemas.openxmlformats.org/drawingml/2006/picture">
+                <pic:pic xmlns:pic="http://schemas.openxmlformats.org/drawingml/2006/picture">
+                  <pic:nvPicPr>
+                    <pic:cNvPr id="108330314" name=""/>
+                    <pic:cNvPicPr/>
+                  </pic:nvPicPr>
+                  <pic:blipFill>
+                    <a:blip r:embed="rId14">
+                      <a:extLst>
+                        <a:ext uri="{28A0092B-C50C-407E-A947-70E740481C1C}">
+                          <a14:useLocalDpi xmlns:a14="http://schemas.microsoft.com/office/drawing/2010/main" val="0"/>
+                        </a:ext>
+                      </a:extLst>
+                    </a:blip>
+                    <a:stretch>
+                      <a:fillRect/>
+                    </a:stretch>
+                  </pic:blipFill>
+                  <pic:spPr>
+                    <a:xfrm>
+                      <a:off x="0" y="0"/>
+                      <a:ext cx="195580" cy="168910"/>
+                    </a:xfrm>
+                    <a:prstGeom prst="rect">
+                      <a:avLst/>
+                    </a:prstGeom>
+                  </pic:spPr>
+                </pic:pic>
+              </a:graphicData>
+            </a:graphic>
+            <wp14:sizeRelH relativeFrom="page">
+              <wp14:pctWidth>0</wp14:pctWidth>
+            </wp14:sizeRelH>
+            <wp14:sizeRelV relativeFrom="page">
+              <wp14:pctHeight>0</wp14:pctHeight>
+            </wp14:sizeRelV>
+          </wp:anchor>
+        </w:drawing>
+      </w:r>
+      <w:r>
         <w:t xml:space="preserve">Po vyhodnocení trojice </w:t>
       </w:r>
       <w:r>
@@ -1592,10 +2117,32 @@
         <w:t xml:space="preserve">do ruky vezme </w:t>
       </w:r>
       <w:r>
-        <w:t>bonusovou kartu s duhou a odpovídajícím symbolem (        - jakýkoliv hráč,         - jakákoliv hodnota,        - jakákoliv jednotka</w:t>
-      </w:r>
-      <w:r>
-        <w:t>). Tuto kartu lze použít jako žolíka tj. jako libovolnou existující kartu daného typu. Jaká to bude, u</w:t>
+        <w:t xml:space="preserve">bonusovou kartu s duhou a odpovídajícím symbolem </w:t>
+      </w:r>
+      <w:proofErr w:type="gramStart"/>
+      <w:r>
+        <w:t xml:space="preserve">(  </w:t>
+      </w:r>
+      <w:proofErr w:type="gramEnd"/>
+      <w:r>
+        <w:t xml:space="preserve">      - jakýkoliv hráč,         - jakákoliv hodnota,        - jakákoliv jednotka</w:t>
+      </w:r>
+      <w:r>
+        <w:t xml:space="preserve">). Tuto kartu lze použít jako </w:t>
+      </w:r>
+      <w:proofErr w:type="gramStart"/>
+      <w:r>
+        <w:t>žolíka</w:t>
+      </w:r>
+      <w:proofErr w:type="gramEnd"/>
+      <w:r>
+        <w:t xml:space="preserve"> tj. </w:t>
+      </w:r>
+      <w:r>
+        <w:t xml:space="preserve">vyložit místo běžné karty </w:t>
+      </w:r>
+      <w:r>
+        <w:t>jako libovolnou kartu daného typu. Jaká to bude, u</w:t>
       </w:r>
       <w:r>
         <w:t>rčí ten hráč, který trojici s bonusovou kartou dokončí</w:t>
@@ -1606,7 +2153,6 @@
     </w:p>
     <w:p>
       <w:r>
-        <w:lastRenderedPageBreak/>
         <w:t xml:space="preserve">Po vyhodnocení efektu se </w:t>
       </w:r>
       <w:r>
@@ -1704,6 +2250,9 @@
       </w:r>
     </w:p>
     <w:p>
+      <w:pPr>
+        <w:spacing w:after="0"/>
+      </w:pPr>
       <w:r>
         <w:rPr>
           <w:i/>
@@ -1716,9 +2265,10 @@
       </w:r>
     </w:p>
     <w:sectPr>
+      <w:type w:val="continuous"/>
       <w:pgSz w:w="11906" w:h="16838"/>
-      <w:pgMar w:top="964" w:right="851" w:bottom="964" w:left="851" w:header="709" w:footer="709" w:gutter="0"/>
-      <w:cols w:space="708"/>
+      <w:pgMar w:top="851" w:right="851" w:bottom="851" w:left="851" w:header="709" w:footer="709" w:gutter="0"/>
+      <w:cols w:num="2" w:space="708"/>
       <w:docGrid w:linePitch="360"/>
     </w:sectPr>
   </w:body>
@@ -1748,7 +2298,7 @@
         <v:path o:extrusionok="f" gradientshapeok="t" o:connecttype="rect"/>
         <o:lock v:ext="edit" aspectratio="t"/>
       </v:shapetype>
-      <v:shape id="_x0000_i1038" type="#_x0000_t75" style="width:94.35pt;height:92.2pt" o:bullet="t">
+      <v:shape id="_x0000_i1067" type="#_x0000_t75" style="width:94.35pt;height:91.85pt" o:bullet="t">
         <v:imagedata r:id="rId1" o:title="trinity circles"/>
       </v:shape>
     </w:pict>

</xml_diff>